<commit_message>
just some updates and revisions
</commit_message>
<xml_diff>
--- a/Writing/20220605_panhandle_trends.docx
+++ b/Writing/20220605_panhandle_trends.docx
@@ -51,26 +51,30 @@
         </w:rPr>
         <w:t>#Authorship to be determined</w:t>
       </w:r>
-      <w:r>
+    </w:p>
+    <w:p>
+      <w:pPr>
+        <w:spacing w:after="0" w:line="276" w:lineRule="auto"/>
         <w:rPr>
           <w:i/>
           <w:iCs/>
         </w:rPr>
-        <w:t xml:space="preserve"> (DEP, FWC, U</w:t>
-      </w:r>
-      <w:r>
+      </w:pPr>
+    </w:p>
+    <w:p>
+      <w:pPr>
+        <w:spacing w:after="0" w:line="276" w:lineRule="auto"/>
         <w:rPr>
           <w:i/>
           <w:iCs/>
         </w:rPr>
-        <w:t>.F.</w:t>
-      </w:r>
+      </w:pPr>
       <w:r>
         <w:rPr>
           <w:i/>
           <w:iCs/>
         </w:rPr>
-        <w:t>, NFWF, other ?)</w:t>
+        <w:t>Data contributions: Jonathan Brucker and Matt Davis</w:t>
       </w:r>
     </w:p>
     <w:p>
@@ -81,475 +85,491 @@
           <w:iCs/>
         </w:rPr>
       </w:pPr>
-    </w:p>
-    <w:p>
-      <w:pPr>
-        <w:spacing w:after="0" w:line="276" w:lineRule="auto"/>
-      </w:pPr>
       <w:r>
         <w:rPr>
           <w:i/>
           <w:iCs/>
         </w:rPr>
-        <w:t>Abstract</w:t>
-      </w:r>
-    </w:p>
-    <w:p>
-      <w:pPr>
-        <w:spacing w:after="0" w:line="276" w:lineRule="auto"/>
-      </w:pPr>
-    </w:p>
-    <w:p>
-      <w:pPr>
-        <w:spacing w:after="0" w:line="276" w:lineRule="auto"/>
-      </w:pPr>
-      <w:r>
+        <w:t>Analytical and writing: Jennifer Moore, Fred Johnson, Ed Camp, Steve Geiger, FSU</w:t>
+      </w:r>
+    </w:p>
+    <w:p>
+      <w:pPr>
+        <w:spacing w:after="0" w:line="276" w:lineRule="auto"/>
         <w:rPr>
           <w:i/>
           <w:iCs/>
         </w:rPr>
-        <w:t>Introduction</w:t>
-      </w:r>
-      <w:r>
-        <w:t xml:space="preserve"> - </w:t>
-      </w:r>
-      <w:r>
-        <w:t>Eastern oyster populations in the northern Gulf of Mexico are depressed from historic levels</w:t>
-      </w:r>
-      <w:r>
-        <w:t xml:space="preserve"> for </w:t>
-      </w:r>
-      <w:r>
-        <w:t>poorly understood reasons</w:t>
-      </w:r>
-      <w:r>
-        <w:t>. Since 2010, the states of</w:t>
-      </w:r>
-      <w:r>
-        <w:t xml:space="preserve"> Florida, Alabama, Mississippi, Louisiana, and Texas</w:t>
-      </w:r>
-      <w:r>
-        <w:t xml:space="preserve"> have all declared state or federal level </w:t>
-      </w:r>
-      <w:r>
-        <w:t xml:space="preserve">oyster </w:t>
-      </w:r>
-      <w:r>
-        <w:t>fishery disasters</w:t>
-      </w:r>
-      <w:r>
-        <w:t>,</w:t>
-      </w:r>
-      <w:r>
-        <w:t xml:space="preserve"> </w:t>
-      </w:r>
-      <w:r>
-        <w:t xml:space="preserve">citing reasons including </w:t>
-      </w:r>
-      <w:r>
-        <w:t xml:space="preserve">prolonged drought, </w:t>
-      </w:r>
-      <w:r>
-        <w:t>extrem</w:t>
-      </w:r>
-      <w:r>
-        <w:t>e rain events, or freshwater releases from water management structures (refs)</w:t>
-      </w:r>
-      <w:r>
-        <w:t xml:space="preserve">. Several of these states have implemented fishery closures in response to </w:t>
-      </w:r>
-      <w:r>
-        <w:t xml:space="preserve">the </w:t>
-      </w:r>
-      <w:r>
-        <w:t>depressed status of oyster stocks (i.e., Mobile Bay in Alabama, Apalachicola Bay in Florida</w:t>
-      </w:r>
-      <w:r>
-        <w:t>, Galveston Bay in Texas</w:t>
-      </w:r>
-      <w:r>
-        <w:t>)</w:t>
-      </w:r>
-      <w:r>
-        <w:t>. Still,</w:t>
-      </w:r>
-      <w:r>
-        <w:t xml:space="preserve"> only one of these stocks (Mobile Bay) has reopened to harvest. </w:t>
-      </w:r>
-      <w:r>
-        <w:t xml:space="preserve">In 2014, </w:t>
-      </w:r>
-      <w:r>
-        <w:t xml:space="preserve">Florida </w:t>
-      </w:r>
-      <w:r>
-        <w:t>filed suit against Georgia in</w:t>
-      </w:r>
-      <w:r>
-        <w:t xml:space="preserve"> the U</w:t>
-      </w:r>
-      <w:r>
-        <w:t>.</w:t>
-      </w:r>
-      <w:r>
-        <w:t>S</w:t>
-      </w:r>
-      <w:r>
-        <w:t>.</w:t>
-      </w:r>
-      <w:r>
-        <w:t xml:space="preserve"> Supreme Court over </w:t>
-      </w:r>
-      <w:r>
-        <w:t xml:space="preserve">water </w:t>
-      </w:r>
-      <w:r>
-        <w:t>management in the Apalachicola River. In this suit</w:t>
-      </w:r>
-      <w:r>
-        <w:t>,</w:t>
-      </w:r>
-      <w:r>
-        <w:t xml:space="preserve"> Florida argues that water use in the Georgia portion of the Apalachicola-Chattahoochee-Flint river basin</w:t>
-      </w:r>
-      <w:r>
-        <w:t xml:space="preserve"> may have contributed to the </w:t>
-      </w:r>
-      <w:r>
-        <w:t xml:space="preserve">2012 </w:t>
-      </w:r>
-      <w:r>
-        <w:t>oyster population collapse in Apalachicola Bay (ref</w:t>
-      </w:r>
-      <w:r>
-        <w:t xml:space="preserve">). Oyster populations in the Gulf of Mexico were damaged by the sinking of the </w:t>
-      </w:r>
+      </w:pPr>
+    </w:p>
+    <w:p>
+      <w:pPr>
+        <w:spacing w:after="0" w:line="276" w:lineRule="auto"/>
+      </w:pPr>
       <w:r>
         <w:rPr>
           <w:i/>
           <w:iCs/>
         </w:rPr>
-        <w:t xml:space="preserve">Deepwater </w:t>
-      </w:r>
-      <w:commentRangeStart w:id="0"/>
+        <w:t>Abstract</w:t>
+      </w:r>
+    </w:p>
+    <w:p>
+      <w:pPr>
+        <w:spacing w:after="0" w:line="276" w:lineRule="auto"/>
+      </w:pPr>
+    </w:p>
+    <w:p>
+      <w:pPr>
+        <w:spacing w:after="0" w:line="276" w:lineRule="auto"/>
+      </w:pPr>
       <w:r>
         <w:rPr>
           <w:i/>
           <w:iCs/>
         </w:rPr>
-        <w:t>Horizon</w:t>
-      </w:r>
-      <w:commentRangeEnd w:id="0"/>
-      <w:r>
-        <w:rPr>
-          <w:rStyle w:val="CommentReference"/>
-        </w:rPr>
-        <w:commentReference w:id="0"/>
-      </w:r>
-      <w:r>
-        <w:t xml:space="preserve"> and subsequent oil spill (Deepwater Horizon Natural Resources Damage Assessment Trustees, 2016). </w:t>
-      </w:r>
-      <w:r>
-        <w:t>Subsequent settlements resulting from legal proceedings and regulatory fines</w:t>
-      </w:r>
-      <w:r>
-        <w:t xml:space="preserve"> created substantial funding opportunities (more than $199M U</w:t>
-      </w:r>
-      <w:r>
-        <w:t>.S.</w:t>
-      </w:r>
-      <w:r>
-        <w:t xml:space="preserve">) for oyster restoration in the Gulf of Mexico. The dollars allocated for restoration exceeded the annual value of oyster landings (Pine et al. 2022).  </w:t>
-      </w:r>
-    </w:p>
-    <w:p>
-      <w:pPr>
-        <w:spacing w:after="0" w:line="276" w:lineRule="auto"/>
-        <w:ind w:firstLine="720"/>
-      </w:pPr>
-      <w:r>
-        <w:t xml:space="preserve">Many proposed, ongoing, and historical oyster restoration efforts focus on adding various materials for oyster spat (larvae) to settle and grow (Howie and Bishop 2021). Adding this material to the substrate is </w:t>
-      </w:r>
-      <w:r>
-        <w:t xml:space="preserve">often </w:t>
-      </w:r>
-      <w:r>
-        <w:t xml:space="preserve">an effort to promote a positive oyster shell budget </w:t>
-      </w:r>
-      <w:r>
-        <w:t xml:space="preserve">because </w:t>
-      </w:r>
-      <w:r>
-        <w:t>harvest removes shell stock</w:t>
-      </w:r>
-      <w:r>
-        <w:t xml:space="preserve"> (</w:t>
-      </w:r>
-      <w:r>
-        <w:t>Pine et al. 2015).</w:t>
-      </w:r>
-      <w:r>
-        <w:t xml:space="preserve"> Naturally produced shell also degrades over time</w:t>
+        <w:t>Introduction</w:t>
+      </w:r>
+      <w:r>
+        <w:t xml:space="preserve"> - </w:t>
+      </w:r>
+      <w:r>
+        <w:t>Eastern oyster populations in the northern Gulf of Mexico are depressed from historic levels</w:t>
+      </w:r>
+      <w:r>
+        <w:t xml:space="preserve"> for </w:t>
+      </w:r>
+      <w:r>
+        <w:t>poorly understood reasons</w:t>
+      </w:r>
+      <w:r>
+        <w:t>. Since 2010, the states of</w:t>
+      </w:r>
+      <w:r>
+        <w:t xml:space="preserve"> Florida, Alabama, Mississippi, Louisiana, and Texas</w:t>
+      </w:r>
+      <w:r>
+        <w:t xml:space="preserve"> have all declared state or federal level </w:t>
+      </w:r>
+      <w:r>
+        <w:t xml:space="preserve">oyster </w:t>
+      </w:r>
+      <w:r>
+        <w:t>fishery disasters</w:t>
       </w:r>
       <w:r>
         <w:t>,</w:t>
       </w:r>
       <w:r>
-        <w:t xml:space="preserve"> and shell may be displaced from the oyster reef when oyster harvesters cull undersized oysters and cultch material away from the reef (Swift 1897; Pine et al. 2015).</w:t>
-      </w:r>
-      <w:r>
         <w:t xml:space="preserve"> </w:t>
       </w:r>
       <w:r>
-        <w:t xml:space="preserve">Restoration </w:t>
-      </w:r>
-      <w:r>
-        <w:t>sources</w:t>
-      </w:r>
-      <w:r>
-        <w:t xml:space="preserve"> material</w:t>
-      </w:r>
-      <w:r>
-        <w:t xml:space="preserve"> </w:t>
-      </w:r>
-      <w:r>
-        <w:t>outside the management interest system</w:t>
-      </w:r>
-      <w:r>
-        <w:t xml:space="preserve"> to replace natural oyster cultch, a complex matrix of living and dead material where oyster larvae settle and grow. These restoration efforts attempt to shift oyster reefs from an observed low but resilient state to a more desired productive state (Pine et al. 2022).</w:t>
-      </w:r>
-      <w:r>
-        <w:t xml:space="preserve"> However</w:t>
+        <w:t xml:space="preserve">citing reasons including </w:t>
+      </w:r>
+      <w:r>
+        <w:t xml:space="preserve">prolonged drought, </w:t>
+      </w:r>
+      <w:r>
+        <w:t>extrem</w:t>
+      </w:r>
+      <w:r>
+        <w:t>e rain events, or freshwater releases from water management structures (refs)</w:t>
+      </w:r>
+      <w:r>
+        <w:t xml:space="preserve">. Several of these states have implemented fishery closures in response to </w:t>
+      </w:r>
+      <w:r>
+        <w:t xml:space="preserve">the </w:t>
+      </w:r>
+      <w:r>
+        <w:t>depressed status of oyster stocks (i.e., Mobile Bay in Alabama, Apalachicola Bay in Florida</w:t>
+      </w:r>
+      <w:r>
+        <w:t>, Galveston Bay in Texas</w:t>
+      </w:r>
+      <w:r>
+        <w:t>)</w:t>
+      </w:r>
+      <w:r>
+        <w:t>. Still,</w:t>
+      </w:r>
+      <w:r>
+        <w:t xml:space="preserve"> only one of these stocks (Mobile Bay) has reopened to harvest. </w:t>
+      </w:r>
+      <w:r>
+        <w:t xml:space="preserve">In 2014, </w:t>
+      </w:r>
+      <w:r>
+        <w:t xml:space="preserve">Florida </w:t>
+      </w:r>
+      <w:r>
+        <w:t>filed suit against Georgia in</w:t>
+      </w:r>
+      <w:r>
+        <w:t xml:space="preserve"> the U</w:t>
+      </w:r>
+      <w:r>
+        <w:t>.</w:t>
+      </w:r>
+      <w:r>
+        <w:t>S</w:t>
+      </w:r>
+      <w:r>
+        <w:t>.</w:t>
+      </w:r>
+      <w:r>
+        <w:t xml:space="preserve"> Supreme Court over </w:t>
+      </w:r>
+      <w:r>
+        <w:t xml:space="preserve">water </w:t>
+      </w:r>
+      <w:r>
+        <w:t>management in the Apalachicola River. In this suit</w:t>
       </w:r>
       <w:r>
         <w:t>,</w:t>
       </w:r>
       <w:r>
-        <w:t xml:space="preserve"> uncertainty persists a</w:t>
-      </w:r>
-      <w:r>
-        <w:t>bout the type of restoration materials to use and whether these</w:t>
-      </w:r>
-      <w:r>
-        <w:t xml:space="preserve"> materials function the same biologically as natural cultch material (ref).</w:t>
-      </w:r>
-      <w:r>
-        <w:t xml:space="preserve">  </w:t>
-      </w:r>
-    </w:p>
-    <w:p>
-      <w:pPr>
-        <w:spacing w:after="0" w:line="276" w:lineRule="auto"/>
-        <w:ind w:firstLine="720"/>
-      </w:pPr>
-      <w:r>
-        <w:t xml:space="preserve">We </w:t>
-      </w:r>
-      <w:r>
-        <w:t xml:space="preserve">used </w:t>
-      </w:r>
-      <w:r>
-        <w:t>data</w:t>
-      </w:r>
-      <w:r>
-        <w:t xml:space="preserve"> from ongoing and recently completed </w:t>
-      </w:r>
-      <w:r>
-        <w:t xml:space="preserve">efforts to shift oyster populations from undesired to desired states through </w:t>
-      </w:r>
-      <w:r>
-        <w:t>restoration</w:t>
-      </w:r>
-      <w:r>
-        <w:t xml:space="preserve"> and fishery closure</w:t>
-      </w:r>
-      <w:r>
-        <w:t xml:space="preserve"> projects in estuaries in the northern Gulf of Mexico</w:t>
-      </w:r>
-      <w:r>
-        <w:t>.</w:t>
-      </w:r>
-      <w:r>
-        <w:t xml:space="preserve"> Many of the large restoration programs that are currently funding these efforts are long-term (10-year) projects</w:t>
-      </w:r>
-      <w:r>
-        <w:t>. Still,</w:t>
-      </w:r>
-      <w:r>
-        <w:t xml:space="preserve"> </w:t>
-      </w:r>
-      <w:r>
-        <w:t xml:space="preserve">information </w:t>
-      </w:r>
-      <w:r>
-        <w:t>describing</w:t>
-      </w:r>
-      <w:r>
-        <w:t xml:space="preserve"> what did and did not work in the current restoration efforts</w:t>
-      </w:r>
-      <w:r>
-        <w:t xml:space="preserve"> </w:t>
-      </w:r>
-      <w:r>
-        <w:t>is</w:t>
-      </w:r>
-      <w:r>
-        <w:t xml:space="preserve"> needed to inform other </w:t>
-      </w:r>
-      <w:r>
-        <w:t xml:space="preserve">proposed </w:t>
-      </w:r>
-      <w:r>
-        <w:t>restoration and management projects in similar systems</w:t>
-      </w:r>
-      <w:r>
-        <w:t xml:space="preserve"> (Moore and Pine 2021; Pine et al. 2022)</w:t>
-      </w:r>
-      <w:r>
-        <w:t xml:space="preserve">. To </w:t>
-      </w:r>
-      <w:r>
-        <w:t>increase the likelihood of the restoration achieving its stated goals and facilitating learning under an adaptive management framework (National Academy of Science [NAS] 2017; Pine et al. 2022), assessments of these long-term restoration efforts should be ongoing. Doing so allo</w:t>
-      </w:r>
-      <w:r>
-        <w:t>cates</w:t>
-      </w:r>
-      <w:r>
-        <w:t xml:space="preserve"> time and funds for corrective changes to achieve the restoration objective of </w:t>
-      </w:r>
-      <w:r>
-        <w:lastRenderedPageBreak/>
-        <w:t>shifting the oyster population from an undesired state to a more desirable on</w:t>
-      </w:r>
-      <w:r>
-        <w:t>e</w:t>
-      </w:r>
-      <w:r>
-        <w:t xml:space="preserve">. This desired </w:t>
-      </w:r>
-      <w:r>
-        <w:t>state</w:t>
-      </w:r>
-      <w:r>
-        <w:t xml:space="preserve"> can vary by location, </w:t>
-      </w:r>
-      <w:r>
-        <w:t>type of oyster bar (intertidal vs. subtidal), and management goals. Still, in general, the</w:t>
-      </w:r>
-      <w:r>
-        <w:t>se restoration efforts are expected</w:t>
-      </w:r>
-      <w:r>
-        <w:t xml:space="preserve"> to provide and promote ecosystem services and create opportunities for </w:t>
-      </w:r>
-      <w:r>
-        <w:t>oyster harvest</w:t>
-      </w:r>
-      <w:r>
-        <w:t xml:space="preserve"> through fishery recovery</w:t>
-      </w:r>
-      <w:r>
-        <w:t>.</w:t>
-      </w:r>
-    </w:p>
-    <w:p>
-      <w:pPr>
-        <w:spacing w:after="0" w:line="360" w:lineRule="auto"/>
-      </w:pPr>
-      <w:commentRangeStart w:id="1"/>
-      <w:r>
-        <w:rPr>
-          <w:u w:val="single"/>
-        </w:rPr>
-        <w:t>Site description</w:t>
-      </w:r>
-      <w:r>
-        <w:t xml:space="preserve"> </w:t>
-      </w:r>
-      <w:commentRangeEnd w:id="1"/>
-      <w:r>
-        <w:rPr>
-          <w:rStyle w:val="CommentReference"/>
-        </w:rPr>
-        <w:commentReference w:id="1"/>
-      </w:r>
-      <w:r>
-        <w:t>–</w:t>
-      </w:r>
-      <w:r>
-        <w:t xml:space="preserve"> </w:t>
-      </w:r>
-      <w:r>
-        <w:t xml:space="preserve">Oyster population trends </w:t>
-      </w:r>
-      <w:r>
-        <w:t xml:space="preserve">were assessed </w:t>
-      </w:r>
-      <w:r>
-        <w:t xml:space="preserve">in three estuaries in the Florida panhandle that currently have ongoing or recently completed oyster restoration projects. Pensacola Bay (Figure 1) in northwest Florida (Santa Rosa and Escambia counties) is the fourth largest estuary in Florida with a surface area of approximately 126,000 total acres. Reported oyster landings, trips, and CPUE for Pensacola Bay in recent decades have declined (Figure 2) since the current mandatory TRIP ticket program was </w:t>
-      </w:r>
-      <w:r>
-        <w:t>implemented in 1985. The</w:t>
-      </w:r>
-      <w:r>
-        <w:t xml:space="preserve"> East Bay (Figure 1) arm of St. Andrew Bay, near Panama City, Florida (Okaloosa and Walton Counties) is one region of St. Andrew Bay which has a total surface area of approximately 437,000 acres (Comp and Seaman </w:t>
-      </w:r>
-      <w:commentRangeStart w:id="2"/>
-      <w:r>
-        <w:t>1988</w:t>
-      </w:r>
-      <w:commentRangeEnd w:id="2"/>
-      <w:r>
-        <w:rPr>
-          <w:rStyle w:val="CommentReference"/>
-        </w:rPr>
-        <w:commentReference w:id="2"/>
-      </w:r>
-      <w:r>
-        <w:t>). Reported oyster landings and trips for East Bay are not available, but are available for the counties comprising St. Andrew Bay</w:t>
-      </w:r>
-      <w:r>
-        <w:t xml:space="preserve"> where</w:t>
-      </w:r>
-      <w:r>
-        <w:t xml:space="preserve"> oyster trips and landings in recent decades have declined and harvest in recent years is near zero (Figure 2). Apalachicola Bay is a large estuary of 860,000 acres in Franklin County which historically supported the largest oyster fishery in Florida before collapsing in fall of 2012 (Pine et al. 2015) and was closed to commercial harvest in December 2020 through December 2025 by the Florida Fish and Wildlife Conservation Commission.</w:t>
-      </w:r>
-    </w:p>
-    <w:p>
-      <w:pPr>
-        <w:spacing w:after="0" w:line="360" w:lineRule="auto"/>
-      </w:pPr>
-      <w:r>
-        <w:rPr>
-          <w:u w:val="single"/>
-        </w:rPr>
-        <w:t>Management actions</w:t>
-      </w:r>
-      <w:r>
-        <w:t xml:space="preserve"> </w:t>
-      </w:r>
-      <w:r>
-        <w:t xml:space="preserve">– Cultch material was deposited in each bay in phases by individual state management agencies (Florida Department of Environmental Protection, DEP; Florida Fish and Wildlife Conservation Commission, FWC; Florida Department of Agriculture and Consumer Services, FDACS) as part of three different projects </w:t>
-      </w:r>
-      <w:r>
-        <w:t>led by</w:t>
-      </w:r>
-      <w:r>
-        <w:t xml:space="preserve"> the State of Florida with funds made available following the </w:t>
+        <w:t xml:space="preserve"> Florida argues that water use in the Georgia portion of the Apalachicola-Chattahoochee-Flint river basin</w:t>
+      </w:r>
+      <w:r>
+        <w:t xml:space="preserve"> may have contributed to the </w:t>
+      </w:r>
+      <w:r>
+        <w:t xml:space="preserve">2012 </w:t>
+      </w:r>
+      <w:r>
+        <w:t>oyster population collapse in Apalachicola Bay (ref</w:t>
+      </w:r>
+      <w:r>
+        <w:t xml:space="preserve">). Oyster populations in the Gulf of Mexico were damaged by the sinking of the </w:t>
       </w:r>
       <w:r>
         <w:rPr>
           <w:i/>
           <w:iCs/>
         </w:rPr>
+        <w:t xml:space="preserve">Deepwater </w:t>
+      </w:r>
+      <w:commentRangeStart w:id="0"/>
+      <w:r>
+        <w:rPr>
+          <w:i/>
+          <w:iCs/>
+        </w:rPr>
+        <w:t>Horizon</w:t>
+      </w:r>
+      <w:commentRangeEnd w:id="0"/>
+      <w:r>
+        <w:rPr>
+          <w:rStyle w:val="CommentReference"/>
+        </w:rPr>
+        <w:commentReference w:id="0"/>
+      </w:r>
+      <w:r>
+        <w:t xml:space="preserve"> and subsequent oil spill (Deepwater Horizon Natural Resources Damage Assessment Trustees, 2016). </w:t>
+      </w:r>
+      <w:r>
+        <w:t>Subsequent settlements resulting from legal proceedings and regulatory fines</w:t>
+      </w:r>
+      <w:r>
+        <w:t xml:space="preserve"> created substantial funding opportunities (more than $199M U</w:t>
+      </w:r>
+      <w:r>
+        <w:t>.S.</w:t>
+      </w:r>
+      <w:r>
+        <w:t xml:space="preserve">) for oyster restoration in the Gulf of Mexico. The dollars allocated for restoration exceeded the annual value of oyster landings (Pine et al. 2022).  </w:t>
+      </w:r>
+    </w:p>
+    <w:p>
+      <w:pPr>
+        <w:spacing w:after="0" w:line="276" w:lineRule="auto"/>
+        <w:ind w:firstLine="720"/>
+      </w:pPr>
+      <w:r>
+        <w:t xml:space="preserve">Many proposed, ongoing, and historical oyster restoration efforts focus on adding various materials for oyster spat (larvae) to settle and grow (Howie and Bishop 2021). Adding this material to the substrate is </w:t>
+      </w:r>
+      <w:r>
+        <w:t xml:space="preserve">often </w:t>
+      </w:r>
+      <w:r>
+        <w:t xml:space="preserve">an effort to promote a positive oyster shell budget </w:t>
+      </w:r>
+      <w:r>
+        <w:t xml:space="preserve">because </w:t>
+      </w:r>
+      <w:r>
+        <w:t>harvest removes shell stock</w:t>
+      </w:r>
+      <w:r>
+        <w:t xml:space="preserve"> (</w:t>
+      </w:r>
+      <w:r>
+        <w:t>Pine et al. 2015).</w:t>
+      </w:r>
+      <w:r>
+        <w:t xml:space="preserve"> Naturally produced shell also degrades over time</w:t>
+      </w:r>
+      <w:r>
+        <w:t>,</w:t>
+      </w:r>
+      <w:r>
+        <w:t xml:space="preserve"> and shell may be displaced from the oyster reef when oyster harvesters cull undersized oysters and cultch material away from the reef (Swift 1897; Pine et al. 2015).</w:t>
+      </w:r>
+      <w:r>
+        <w:t xml:space="preserve"> </w:t>
+      </w:r>
+      <w:r>
+        <w:t xml:space="preserve">Restoration </w:t>
+      </w:r>
+      <w:r>
+        <w:t>sources</w:t>
+      </w:r>
+      <w:r>
+        <w:t xml:space="preserve"> material</w:t>
+      </w:r>
+      <w:r>
+        <w:t xml:space="preserve"> </w:t>
+      </w:r>
+      <w:r>
+        <w:t>outside the management interest system</w:t>
+      </w:r>
+      <w:r>
+        <w:t xml:space="preserve"> to replace natural oyster cultch, a complex matrix of living and dead material where oyster larvae settle and grow. These restoration efforts attempt to shift oyster reefs from an observed low but resilient state to a more desired productive state (Pine et al. 2022).</w:t>
+      </w:r>
+      <w:r>
+        <w:t xml:space="preserve"> However</w:t>
+      </w:r>
+      <w:r>
+        <w:t>,</w:t>
+      </w:r>
+      <w:r>
+        <w:t xml:space="preserve"> uncertainty persists a</w:t>
+      </w:r>
+      <w:r>
+        <w:t>bout the type of restoration materials to use and whether these</w:t>
+      </w:r>
+      <w:r>
+        <w:t xml:space="preserve"> materials function the same biologically as natural cultch material (ref).</w:t>
+      </w:r>
+      <w:r>
+        <w:t xml:space="preserve">  </w:t>
+      </w:r>
+    </w:p>
+    <w:p>
+      <w:pPr>
+        <w:spacing w:after="0" w:line="276" w:lineRule="auto"/>
+        <w:ind w:firstLine="720"/>
+      </w:pPr>
+      <w:r>
+        <w:t xml:space="preserve">We </w:t>
+      </w:r>
+      <w:r>
+        <w:t xml:space="preserve">used </w:t>
+      </w:r>
+      <w:r>
+        <w:t>data</w:t>
+      </w:r>
+      <w:r>
+        <w:t xml:space="preserve"> from ongoing and recently completed </w:t>
+      </w:r>
+      <w:r>
+        <w:t xml:space="preserve">efforts to shift oyster populations from undesired to desired states through </w:t>
+      </w:r>
+      <w:r>
+        <w:t>restoration</w:t>
+      </w:r>
+      <w:r>
+        <w:t xml:space="preserve"> and fishery closure</w:t>
+      </w:r>
+      <w:r>
+        <w:t xml:space="preserve"> projects in estuaries in the northern Gulf of Mexico</w:t>
+      </w:r>
+      <w:r>
+        <w:t>.</w:t>
+      </w:r>
+      <w:r>
+        <w:t xml:space="preserve"> Many of the large restoration programs that are currently funding these efforts are long-term (10-year) projects</w:t>
+      </w:r>
+      <w:r>
+        <w:t>. Still,</w:t>
+      </w:r>
+      <w:r>
+        <w:t xml:space="preserve"> </w:t>
+      </w:r>
+      <w:r>
+        <w:t xml:space="preserve">information </w:t>
+      </w:r>
+      <w:r>
+        <w:t>describing</w:t>
+      </w:r>
+      <w:r>
+        <w:t xml:space="preserve"> what did and did not work in the current restoration efforts</w:t>
+      </w:r>
+      <w:r>
+        <w:t xml:space="preserve"> </w:t>
+      </w:r>
+      <w:r>
+        <w:t>is</w:t>
+      </w:r>
+      <w:r>
+        <w:t xml:space="preserve"> needed to inform other </w:t>
+      </w:r>
+      <w:r>
+        <w:t xml:space="preserve">proposed </w:t>
+      </w:r>
+      <w:r>
+        <w:t>restoration and management projects in similar systems</w:t>
+      </w:r>
+      <w:r>
+        <w:t xml:space="preserve"> (Moore and Pine 2021; Pine et al. 2022)</w:t>
+      </w:r>
+      <w:r>
+        <w:t xml:space="preserve">. To </w:t>
+      </w:r>
+      <w:r>
+        <w:t xml:space="preserve">increase the likelihood of the restoration achieving </w:t>
+      </w:r>
+      <w:r>
+        <w:lastRenderedPageBreak/>
+        <w:t>its stated goals and facilitating learning under an adaptive management framework (National Academy of Science [NAS] 2017; Pine et al. 2022), assessments of these long-term restoration efforts should be ongoing. Doing so allo</w:t>
+      </w:r>
+      <w:r>
+        <w:t>cates</w:t>
+      </w:r>
+      <w:r>
+        <w:t xml:space="preserve"> time and funds for corrective changes to achieve the restoration objective of shifting the oyster population from an undesired state to a more desirable on</w:t>
+      </w:r>
+      <w:r>
+        <w:t>e</w:t>
+      </w:r>
+      <w:r>
+        <w:t xml:space="preserve">. This desired </w:t>
+      </w:r>
+      <w:r>
+        <w:t>state</w:t>
+      </w:r>
+      <w:r>
+        <w:t xml:space="preserve"> can vary by location, </w:t>
+      </w:r>
+      <w:r>
+        <w:t>type of oyster bar (intertidal vs. subtidal), and management goals. Still, in general, the</w:t>
+      </w:r>
+      <w:r>
+        <w:t>se restoration efforts are expected</w:t>
+      </w:r>
+      <w:r>
+        <w:t xml:space="preserve"> to provide and promote ecosystem services and create opportunities for </w:t>
+      </w:r>
+      <w:r>
+        <w:t>oyster harvest</w:t>
+      </w:r>
+      <w:r>
+        <w:t xml:space="preserve"> through fishery recovery</w:t>
+      </w:r>
+      <w:r>
+        <w:t>.</w:t>
+      </w:r>
+    </w:p>
+    <w:p>
+      <w:pPr>
+        <w:spacing w:after="0" w:line="360" w:lineRule="auto"/>
+      </w:pPr>
+      <w:commentRangeStart w:id="1"/>
+      <w:r>
+        <w:rPr>
+          <w:u w:val="single"/>
+        </w:rPr>
+        <w:t>Site description</w:t>
+      </w:r>
+      <w:r>
+        <w:t xml:space="preserve"> </w:t>
+      </w:r>
+      <w:commentRangeEnd w:id="1"/>
+      <w:r>
+        <w:rPr>
+          <w:rStyle w:val="CommentReference"/>
+        </w:rPr>
+        <w:commentReference w:id="1"/>
+      </w:r>
+      <w:r>
+        <w:t>–</w:t>
+      </w:r>
+      <w:r>
+        <w:t xml:space="preserve"> </w:t>
+      </w:r>
+      <w:r>
+        <w:t xml:space="preserve">Oyster population trends </w:t>
+      </w:r>
+      <w:r>
+        <w:t xml:space="preserve">were assessed </w:t>
+      </w:r>
+      <w:r>
+        <w:t xml:space="preserve">in three estuaries in the Florida panhandle that currently have ongoing or recently completed oyster restoration projects. Pensacola Bay (Figure 1) in northwest Florida (Santa Rosa and Escambia counties) is the fourth largest estuary in Florida with a surface area of approximately 126,000 total acres. Reported oyster landings, trips, and CPUE for Pensacola Bay in recent decades have declined (Figure 2) since the current mandatory TRIP ticket program was </w:t>
+      </w:r>
+      <w:r>
+        <w:t>implemented in 1985. The</w:t>
+      </w:r>
+      <w:r>
+        <w:t xml:space="preserve"> East Bay (Figure 1) arm of St. Andrew Bay, near Panama City, Florida (Okaloosa and Walton Counties) is one region of St. Andrew Bay which has a total surface area of approximately 437,000 acres (Comp and Seaman </w:t>
+      </w:r>
+      <w:commentRangeStart w:id="2"/>
+      <w:r>
+        <w:t>1988</w:t>
+      </w:r>
+      <w:commentRangeEnd w:id="2"/>
+      <w:r>
+        <w:rPr>
+          <w:rStyle w:val="CommentReference"/>
+        </w:rPr>
+        <w:commentReference w:id="2"/>
+      </w:r>
+      <w:r>
+        <w:t>). Reported oyster landings and trips for East Bay are not available, but are available for the counties comprising St. Andrew Bay</w:t>
+      </w:r>
+      <w:r>
+        <w:t xml:space="preserve"> where</w:t>
+      </w:r>
+      <w:r>
+        <w:t xml:space="preserve"> oyster trips and landings in recent decades have declined and harvest in recent years is near zero (Figure 2). Apalachicola Bay is a large estuary of 860,000 acres in Franklin County which historically supported the largest oyster fishery in Florida before collapsing in fall of 2012 (Pine et al. 2015) and was closed to commercial harvest in December 2020 through December 2025 by the Florida Fish and Wildlife Conservation Commission.</w:t>
+      </w:r>
+    </w:p>
+    <w:p>
+      <w:pPr>
+        <w:spacing w:after="0" w:line="360" w:lineRule="auto"/>
+      </w:pPr>
+      <w:r>
+        <w:rPr>
+          <w:u w:val="single"/>
+        </w:rPr>
+        <w:t>Management actions</w:t>
+      </w:r>
+      <w:r>
+        <w:t xml:space="preserve"> </w:t>
+      </w:r>
+      <w:r>
+        <w:t xml:space="preserve">– Cultch material was deposited in each bay in phases by individual state management agencies (Florida Department of Environmental Protection, DEP; Florida Fish and Wildlife Conservation Commission, FWC; Florida Department of Agriculture and Consumer Services, FDACS) as part of three different projects </w:t>
+      </w:r>
+      <w:r>
+        <w:t>led by</w:t>
+      </w:r>
+      <w:r>
+        <w:t xml:space="preserve"> the State of Florida with funds made available following the </w:t>
+      </w:r>
+      <w:r>
+        <w:rPr>
+          <w:i/>
+          <w:iCs/>
+        </w:rPr>
         <w:t>Deepwater Horizon</w:t>
       </w:r>
       <w:r>
-        <w:t xml:space="preserve"> oil spill. In Pensacola Bay approximately 20,103 cubic yards of limerock aggregate were distributed at 17 different sites at an approximate density of 228 cubic yards per acre (FDACS 2016a) during September and October 2016. In St. Andrews Bay approximately 17,000 cubic yards of crushed granite was distributed on nine different oyster reefs at a density of about 200 cubic yards per acre (FDACS 2016b) in June 2016. In Apalachicola Bay four different restoration projects with similar objectives and methodologies occurred during this time. In the first (NRDA), approximately 24,840 cubic cards of fossil shell material was deployed on 16 different sites at an average cultch density of 200 cubic yards per acre. In the second project (FDEP), approximately 95,500 cubic yards of limerock aggregate was deployed as part of an FDEP project on fourteen different oyster reef sites. Average density of cultch material was 300 cubic yards per acre. The third project (FWC) deployed 9600 cubic yards of shell material in sites 2-acres in size at densities of 100, 200, 300, or 400 cubic yards per acre. The fourth project deployed XYZ (FWC NFWF 2) cubic yards of limestone at a density of ABC at Z different stations. </w:t>
+        <w:t xml:space="preserve"> oil spill. In Pensacola Bay approximately 20,103 cubic yards of limerock aggregate were distributed at 17 different sites at an approximate density of 228 cubic yards per acre (FDACS 2016a) during September and October 2016. In St. Andrews Bay approximately 17,000 cubic yards of crushed granite was distributed on nine different oyster reefs at a density of about 200 cubic yards per acre (FDACS 2016b) in June 2016. In Apalachicola Bay four different restoration projects with similar objectives and methodologies occurred during this time. In the first (NRDA), approximately 24,840 cubic cards of fossil shell material was deployed on 16 different sites at an average cultch density of 200 cubic yards per acre. In the second project (FDEP), approximately 95,500 cubic yards of limerock aggregate was deployed as part of an FDEP project on fourteen different oyster reef sites. Average density of cultch material was 300 cubic yards per acre. The third project (FWC) deployed 9600 cubic yards of shell </w:t>
       </w:r>
       <w:r>
         <w:lastRenderedPageBreak/>
-        <w:t>Across all studies the actual area and density of cultch material deployed varied due to construction challenges and storm events that occurred during the study.</w:t>
+        <w:t>material in sites 2-acres in size at densities of 100, 200, 300, or 400 cubic yards per acre. The fourth project deployed XYZ (FWC NFWF 2) cubic yards of limestone at a density of ABC at Z different stations. Across all studies the actual area and density of cultch material deployed varied due to construction challenges and storm events that occurred during the study.</w:t>
       </w:r>
     </w:p>
     <w:p>
@@ -1431,7 +1451,13 @@
         <w:t>–</w:t>
       </w:r>
       <w:r>
-        <w:t xml:space="preserve"> Commercial fisheries landings data for each of the three bays from Florida Fish and Wildlife Conservation Commission public database were summarized. For each bay the landings and trips were summed by county surrounding the bay, and the calculated catch-per-unit effort (CPUE) as annual landings/annual trips.</w:t>
+        <w:t xml:space="preserve"> Commercial fisheries landings data for each of the three bays from Florida Fish and Wildlife Conservation Commission public database were summarized. For each bay</w:t>
+      </w:r>
+      <w:r>
+        <w:t>,</w:t>
+      </w:r>
+      <w:r>
+        <w:t xml:space="preserve"> the landings and trips were summed by county surrounding the bay, and the calculated catch-per-unit effort (CPUE) as annual landings/ trips.</w:t>
       </w:r>
     </w:p>
     <w:p>
@@ -1451,7 +1477,43 @@
         <w:t>–</w:t>
       </w:r>
       <w:r>
-        <w:t xml:space="preserve"> Reef construction methods across studies were similar and were designed to minimize costs and maximize amount of material deployed. Sites were selected for cultch placement based on local knowledge of historic or extant reef locations. Cultch material was deployed on site from barges by washing material from barge deck using high pressure hoses at a prescribed density. Reef materials were either quarried shell or a “Kentucky” limestone of graded size (often #4, 1.5-3 inches in size) transported on barges via inland and coastal waterway and then “planted” at specific locations.</w:t>
+        <w:t xml:space="preserve"> Reef construction methods across studies were similar and designed to minimize costs and maximize </w:t>
+      </w:r>
+      <w:r>
+        <w:t xml:space="preserve">the </w:t>
+      </w:r>
+      <w:r>
+        <w:t xml:space="preserve">amount of material deployed. Reef materials were either quarried shell or a </w:t>
+      </w:r>
+      <w:r>
+        <w:t>"</w:t>
+      </w:r>
+      <w:r>
+        <w:t>Kentucky</w:t>
+      </w:r>
+      <w:r>
+        <w:t>"</w:t>
+      </w:r>
+      <w:r>
+        <w:t xml:space="preserve"> limestone of graded size (often #4, 1.5-3 inches) transported on barges via inland and coastal waterway and then </w:t>
+      </w:r>
+      <w:r>
+        <w:t>"</w:t>
+      </w:r>
+      <w:r>
+        <w:t>planted</w:t>
+      </w:r>
+      <w:r>
+        <w:t>"</w:t>
+      </w:r>
+      <w:r>
+        <w:t xml:space="preserve"> at specific locations.</w:t>
+      </w:r>
+      <w:r>
+        <w:t xml:space="preserve"> </w:t>
+      </w:r>
+      <w:r>
+        <w:t>Site selection was based on local knowledge of historical or extant reef locations.</w:t>
       </w:r>
     </w:p>
     <w:p>
@@ -1480,7 +1542,13 @@
         </w:r>
       </w:hyperlink>
       <w:r>
-        <w:t>) where divers haphazardly place ¼-m</w:t>
+        <w:t>)</w:t>
+      </w:r>
+      <w:r>
+        <w:t>. D</w:t>
+      </w:r>
+      <w:r>
+        <w:t>ivers haphazardly place ¼-m</w:t>
       </w:r>
       <w:r>
         <w:rPr>
@@ -1489,7 +1557,19 @@
         <w:t>2</w:t>
       </w:r>
       <w:r>
-        <w:t xml:space="preserve"> (0.5-m on each side) quadrats at selected sites and remove all oysters and cultch material to a “wrist deep” depth and place material in bags. Once bags are returned to the vessel, they are either processed on site or returned to the lab where counts of live and dead oysters, measurements of shell height, weight of cultch material, and other metrics depending on study were recorded. </w:t>
+        <w:t xml:space="preserve"> (0.5-m on each side) quadrats at selected sites</w:t>
+      </w:r>
+      <w:r>
+        <w:t>, remove all oysters and cultch material to a "wrist deep" depth,</w:t>
+      </w:r>
+      <w:r>
+        <w:t xml:space="preserve"> and place material in bags. Once bags are returned to the vessel, they are either processed on </w:t>
+      </w:r>
+      <w:r>
+        <w:t>location</w:t>
+      </w:r>
+      <w:r>
+        <w:t xml:space="preserve"> or returned to the lab where counts of live and dead oysters, measurements of shell height, weight of cultch material, and other metrics depending on study were recorded. </w:t>
       </w:r>
     </w:p>
     <w:p>
@@ -1509,7 +1589,67 @@
         <w:t>–</w:t>
       </w:r>
       <w:r>
-        <w:t xml:space="preserve"> Methods for analyzing oyster count data followed Moore et al. (2020) modified based on how data were collected in the field. We conducted two separate analyses to address specific questions of mangement interest. The first analyses assessed how oyster counts of each size class varied over time and between the three different bays (Pensacola, St. Andrew, and Apalachicola bays). The second analyses focused on a series of specific management questions that could only be addressed using data from Apalachicola Bay including how oyster counts of each size class were influenced by freshwater discharge into Apalachicola Bay and how oyster counts differed over time and cultch material and cultch density used in the four different projects that are ongoing within Apalachicola Bay. </w:t>
+        <w:t xml:space="preserve"> Methods for analyzing oyster count data followed Moore et al. (2020) modified based on how data were collected in the field. We conducted two separate analyses</w:t>
+      </w:r>
+      <w:r>
+        <w:t xml:space="preserve"> (generated separate data sets)</w:t>
+      </w:r>
+      <w:r>
+        <w:t xml:space="preserve"> to address specific questions of man</w:t>
+      </w:r>
+      <w:r>
+        <w:t>a</w:t>
+      </w:r>
+      <w:r>
+        <w:t>gement interest. The first analys</w:t>
+      </w:r>
+      <w:r>
+        <w:t>i</w:t>
+      </w:r>
+      <w:r>
+        <w:t>s assessed how oyster counts of each size class varied over time and between the three different bays (Pensacola, St. Andrew, and Apalachicola bays). The second analys</w:t>
+      </w:r>
+      <w:r>
+        <w:t>i</w:t>
+      </w:r>
+      <w:r>
+        <w:t>s focused on specific management questions that could only be addressed using data from Apalachicola Bay</w:t>
+      </w:r>
+      <w:r>
+        <w:t>. These management questions</w:t>
+      </w:r>
+      <w:r>
+        <w:t xml:space="preserve"> includ</w:t>
+      </w:r>
+      <w:r>
+        <w:t>e</w:t>
+      </w:r>
+      <w:r>
+        <w:t xml:space="preserve"> </w:t>
+      </w:r>
+      <w:r>
+        <w:t>whether</w:t>
+      </w:r>
+      <w:r>
+        <w:t xml:space="preserve"> oyster counts of each size class were influenced by freshwater discharge into Apalachicola Bay and how oyster counts differed over time</w:t>
+      </w:r>
+      <w:r>
+        <w:t xml:space="preserve">, </w:t>
+      </w:r>
+      <w:r>
+        <w:t>cultch material</w:t>
+      </w:r>
+      <w:r>
+        <w:t>,</w:t>
+      </w:r>
+      <w:r>
+        <w:t xml:space="preserve"> and cultch density used in the four different projects</w:t>
+      </w:r>
+      <w:r>
+        <w:t xml:space="preserve"> (Table 1)</w:t>
+      </w:r>
+      <w:r>
+        <w:t xml:space="preserve"> that are ongoing within Apalachicola Bay. </w:t>
       </w:r>
     </w:p>
     <w:p>
@@ -1527,7 +1667,19 @@
         <w:ind w:left="720"/>
       </w:pPr>
       <w:r>
-        <w:t xml:space="preserve">(1) Counts of live oysters at each restoration site and period were summed </w:t>
+        <w:t>(1) Counts of live oysters</w:t>
+      </w:r>
+      <w:r>
+        <w:t xml:space="preserve"> in each Bay (Pensacola, East, Apalachicola) and</w:t>
+      </w:r>
+      <w:r>
+        <w:t xml:space="preserve"> at each restoration site and </w:t>
+      </w:r>
+      <w:r>
+        <w:t>P</w:t>
+      </w:r>
+      <w:r>
+        <w:t xml:space="preserve">eriod were summed </w:t>
       </w:r>
       <w:commentRangeStart w:id="5"/>
       <w:r>
@@ -1541,7 +1693,43 @@
         <w:commentReference w:id="5"/>
       </w:r>
       <w:r>
-        <w:t xml:space="preserve"> three size classes, spat (&lt;26-mm shell height), sublegal (locally termed “seed” oyster; 26-75-mm shell height), and legal harvest (&gt;76-mm shell height). For some studies, counts were totaled in this way in the field and for other studies total counts (all sizes) were converted to counts per size class by calculating the proportion of oysters within each size class from concurrent oyster shell height samples to the sample of total oysters. </w:t>
+        <w:t xml:space="preserve"> three size classes, spat (&lt;26-mm shell height), sub</w:t>
+      </w:r>
+      <w:r>
+        <w:t>-</w:t>
+      </w:r>
+      <w:r>
+        <w:t xml:space="preserve">legal (locally termed </w:t>
+      </w:r>
+      <w:r>
+        <w:t>"</w:t>
+      </w:r>
+      <w:r>
+        <w:t>seed</w:t>
+      </w:r>
+      <w:r>
+        <w:t>"</w:t>
+      </w:r>
+      <w:r>
+        <w:t xml:space="preserve"> oyster; 26-75-mm shell height), and legal harvest (&gt;76-mm shell height). For some studies, counts were totaled in </w:t>
+      </w:r>
+      <w:r>
+        <w:t xml:space="preserve">these categories </w:t>
+      </w:r>
+      <w:r>
+        <w:t>in the field</w:t>
+      </w:r>
+      <w:r>
+        <w:t>. F</w:t>
+      </w:r>
+      <w:r>
+        <w:t>or other studies</w:t>
+      </w:r>
+      <w:r>
+        <w:t>,</w:t>
+      </w:r>
+      <w:r>
+        <w:t xml:space="preserve"> total counts (all sizes) were converted to counts per size class by calculating the proportion of oysters within each size class from concurrent oyster shell height samples. </w:t>
       </w:r>
     </w:p>
     <w:p>
@@ -1550,7 +1738,19 @@
         <w:ind w:left="720"/>
       </w:pPr>
       <w:r>
-        <w:t xml:space="preserve">(2) The distribution of the count data was assessed by examining the ratio between the count mean and variance at each site. </w:t>
+        <w:t xml:space="preserve">(2) The </w:t>
+      </w:r>
+      <w:r>
+        <w:t>count data distribution</w:t>
+      </w:r>
+      <w:r>
+        <w:t xml:space="preserve"> was assessed by examining the ratio between the count mean and variance</w:t>
+      </w:r>
+      <w:r>
+        <w:t xml:space="preserve"> for each Study (Table 1)</w:t>
+      </w:r>
+      <w:r>
+        <w:t xml:space="preserve">. </w:t>
       </w:r>
     </w:p>
     <w:p>
@@ -1559,7 +1759,13 @@
         <w:ind w:left="720"/>
       </w:pPr>
       <w:r>
-        <w:t>(3) Generalized linear models (GLMs; Bolker et al. 2009) with a negative binomial distribution were used to assess how oyster counts (dependent variable) varied over different independent variables. The dependent variable was the number of oysters in each size class (spat, seed, legal). The independent variabiles include Period a variable representing continuous time used to combine sampling months into winter (November-April) or summer (</w:t>
+        <w:t>(3) Generalized linear models (GLMs; Bolker et al. 2009) with a negative binomial distribution were used to assess how oyster counts (dependent variable) varied over different independent variables. The dependent variable was the number of oysters in each size class (spat, seed, legal). The independent variables include Period a variable representing continuous</w:t>
+      </w:r>
+      <w:r>
+        <w:t>-</w:t>
+      </w:r>
+      <w:r>
+        <w:t>time used to combine sampling months into winter (November-April) or summer (</w:t>
       </w:r>
       <w:commentRangeStart w:id="6"/>
       <w:r>
@@ -1573,7 +1779,47 @@
         <w:commentReference w:id="6"/>
       </w:r>
       <w:r>
-        <w:t xml:space="preserve">-October). For analyses one, Bay (Pensacola, St. Andrew, and Apalachicola bays) was also used as a categorical independent variable. For both analyses we used site as a random effect (to account for correlation among quadrat samples at each site). </w:t>
+        <w:t xml:space="preserve">-October). For </w:t>
+      </w:r>
+      <w:r>
+        <w:t xml:space="preserve">the first </w:t>
+      </w:r>
+      <w:r>
+        <w:t>analys</w:t>
+      </w:r>
+      <w:r>
+        <w:t>i</w:t>
+      </w:r>
+      <w:r>
+        <w:t>s, Bay (Pensacola, St. Andrew, and Apalachicola bays) was</w:t>
+      </w:r>
+      <w:r>
+        <w:t xml:space="preserve"> included</w:t>
+      </w:r>
+      <w:r>
+        <w:t xml:space="preserve"> as a categorical </w:t>
+      </w:r>
+      <w:r>
+        <w:lastRenderedPageBreak/>
+        <w:t>independent variable. For both analyses</w:t>
+      </w:r>
+      <w:r>
+        <w:t>,</w:t>
+      </w:r>
+      <w:r>
+        <w:t xml:space="preserve"> we used </w:t>
+      </w:r>
+      <w:r>
+        <w:t>S</w:t>
+      </w:r>
+      <w:r>
+        <w:t xml:space="preserve">ite as a random effect to account for correlation among quadrat samples at each </w:t>
+      </w:r>
+      <w:r>
+        <w:t>S</w:t>
+      </w:r>
+      <w:r>
+        <w:t xml:space="preserve">ite. </w:t>
       </w:r>
     </w:p>
     <w:p>
@@ -1582,8 +1828,43 @@
         <w:ind w:left="720"/>
       </w:pPr>
       <w:r>
-        <w:lastRenderedPageBreak/>
-        <w:t xml:space="preserve">(4) We assumed that the total oyster counts per site would be related to the number of quadrats collected at each site, so we included the number of quadrats as an offset of effort (log link function; Zuur et al. 2009, 2013). By using effort as an offset in this way we change the model from modeling counts, to modeling a rate measured as the count/quadrat as the response variable. Because the quadrats were the same size across study, the area sampled only changed as a function of the number of quadrats. Using counts and accounting for effort, as opposed to converting the counts to CPUE based on density sampled has two main advantages </w:t>
+        <w:t xml:space="preserve">(4) We assumed that the total oyster counts per </w:t>
+      </w:r>
+      <w:r>
+        <w:t>S</w:t>
+      </w:r>
+      <w:r>
+        <w:t xml:space="preserve">ite would be related to the number of quadrats collected </w:t>
+      </w:r>
+      <w:r>
+        <w:t>per</w:t>
+      </w:r>
+      <w:r>
+        <w:t xml:space="preserve"> </w:t>
+      </w:r>
+      <w:r>
+        <w:t>S</w:t>
+      </w:r>
+      <w:r>
+        <w:t>ite</w:t>
+      </w:r>
+      <w:r>
+        <w:t>. W</w:t>
+      </w:r>
+      <w:r>
+        <w:t xml:space="preserve">e included the number of quadrats as an </w:t>
+      </w:r>
+      <w:r>
+        <w:t>effort offse</w:t>
+      </w:r>
+      <w:r>
+        <w:t>t (log link function; Zuur et al. 2009, 2013). By using effort as an offset</w:t>
+      </w:r>
+      <w:r>
+        <w:t>, we change the model from modeling counts</w:t>
+      </w:r>
+      <w:r>
+        <w:t xml:space="preserve"> to modeling a rate measured as the count/quadrat as the response variable. Because the quadrats were the same size across study, the area sampled only changed as a function of the number of quadrats. Using counts and accounting for effort, as opposed to converting the counts to CPUE based on density sampled has two main advantages </w:t>
       </w:r>
       <w:r>
         <w:t>First</w:t>
@@ -1618,7 +1899,19 @@
         <w:ind w:left="720"/>
       </w:pPr>
       <w:r>
-        <w:t xml:space="preserve">(4) Model fit was assessed visually by comparing data and a predicted line fitted to these data with 95% confidence intervals. </w:t>
+        <w:t xml:space="preserve">(4) </w:t>
+      </w:r>
+      <w:r>
+        <w:t>The m</w:t>
+      </w:r>
+      <w:r>
+        <w:t xml:space="preserve">odel fit </w:t>
+      </w:r>
+      <w:r>
+        <w:t xml:space="preserve">to each data set </w:t>
+      </w:r>
+      <w:r>
+        <w:t xml:space="preserve">was assessed visually by comparing data and a predicted line fitted to these data with 95% confidence intervals. </w:t>
       </w:r>
     </w:p>
     <w:p>
@@ -1627,7 +1920,13 @@
         <w:ind w:left="720"/>
       </w:pPr>
       <w:r>
-        <w:t xml:space="preserve">(5) Model comparison between independent variables was made using AICc. </w:t>
+        <w:t xml:space="preserve">(5) </w:t>
+      </w:r>
+      <w:r>
+        <w:t>As an assessment of model fit to the data, comparisons were made between models with different combinations of</w:t>
+      </w:r>
+      <w:r>
+        <w:t xml:space="preserve"> independent variables using AIC. </w:t>
       </w:r>
     </w:p>
     <w:p>
@@ -1705,48 +2004,148 @@
         <w:spacing w:after="0" w:line="360" w:lineRule="auto"/>
         <w:ind w:firstLine="720"/>
       </w:pPr>
+      <w:r>
+        <w:t>As a visual assessment of watershed-scale discharge characteristics, w</w:t>
+      </w:r>
+      <w:r>
+        <w:t xml:space="preserve">e summarized river discharge for </w:t>
+      </w:r>
+      <w:r>
+        <w:t xml:space="preserve">primary </w:t>
+      </w:r>
+      <w:r>
+        <w:t xml:space="preserve">rivers entering each </w:t>
+      </w:r>
+      <w:r>
+        <w:t>B</w:t>
+      </w:r>
+      <w:r>
+        <w:t xml:space="preserve">ay as a proxy for </w:t>
+      </w:r>
+      <w:commentRangeStart w:id="9"/>
+      <w:commentRangeStart w:id="10"/>
+      <w:commentRangeStart w:id="11"/>
+      <w:commentRangeStart w:id="12"/>
+      <w:r>
+        <w:t>salinity</w:t>
+      </w:r>
+      <w:commentRangeEnd w:id="9"/>
+      <w:commentRangeEnd w:id="10"/>
+      <w:r>
+        <w:rPr>
+          <w:rStyle w:val="CommentReference"/>
+        </w:rPr>
+        <w:commentReference w:id="10"/>
+      </w:r>
+      <w:commentRangeEnd w:id="11"/>
+      <w:r>
+        <w:rPr>
+          <w:rStyle w:val="CommentReference"/>
+        </w:rPr>
+        <w:commentReference w:id="11"/>
+      </w:r>
+      <w:commentRangeEnd w:id="12"/>
+      <w:r>
+        <w:rPr>
+          <w:rStyle w:val="CommentReference"/>
+        </w:rPr>
+        <w:commentReference w:id="12"/>
+      </w:r>
+      <w:r>
+        <w:rPr>
+          <w:rStyle w:val="CommentReference"/>
+        </w:rPr>
+        <w:commentReference w:id="9"/>
+      </w:r>
+      <w:r>
+        <w:t xml:space="preserve"> and nutrient inputs </w:t>
+      </w:r>
+      <w:r>
+        <w:t>before</w:t>
+      </w:r>
+      <w:r>
+        <w:t xml:space="preserve">, during, and after restoration efforts by plotting the percent deviation in river discharge (CFS by convention) from the </w:t>
+      </w:r>
+      <w:r>
+        <w:t>P</w:t>
+      </w:r>
+      <w:r>
+        <w:t xml:space="preserve">eriod of instrument record by month and year beginning in 2005. We </w:t>
+      </w:r>
+      <w:r>
+        <w:t>started</w:t>
+      </w:r>
+      <w:r>
+        <w:t xml:space="preserve"> the time series about </w:t>
+      </w:r>
+      <w:r>
+        <w:t>ten</w:t>
+      </w:r>
+      <w:r>
+        <w:t xml:space="preserve"> years </w:t>
+      </w:r>
+      <w:r>
+        <w:t>before</w:t>
+      </w:r>
+      <w:r>
+        <w:t xml:space="preserve"> restoration efforts to capture antecedent river discharge conditions. Pensacola Bay has three </w:t>
+      </w:r>
+      <w:r>
+        <w:t>tributaries</w:t>
+      </w:r>
+      <w:r>
+        <w:t xml:space="preserve"> (Escambia, Blackwater, and Yellow rivers)</w:t>
+      </w:r>
+      <w:r>
+        <w:t>,</w:t>
+      </w:r>
+      <w:r>
+        <w:t xml:space="preserve"> and we used data from USGS gauge 02375500 from the Escambia River because this is the larger (by discharge). St. Andrews Bay has no </w:t>
+      </w:r>
+      <w:r>
+        <w:t>significant</w:t>
+      </w:r>
+      <w:r>
+        <w:t xml:space="preserve"> freshwater inputs (Crowe et al. </w:t>
+      </w:r>
+      <w:commentRangeStart w:id="13"/>
+      <w:commentRangeStart w:id="14"/>
+      <w:r>
+        <w:t>2008</w:t>
+      </w:r>
+      <w:commentRangeEnd w:id="13"/>
+      <w:r>
+        <w:rPr>
+          <w:rStyle w:val="CommentReference"/>
+        </w:rPr>
+        <w:commentReference w:id="13"/>
+      </w:r>
+      <w:commentRangeEnd w:id="14"/>
+      <w:r>
+        <w:rPr>
+          <w:rStyle w:val="CommentReference"/>
+        </w:rPr>
+        <w:commentReference w:id="14"/>
+      </w:r>
+      <w:r>
+        <w:t>). For Apalachicola Bay</w:t>
+      </w:r>
+      <w:r>
+        <w:t>,</w:t>
+      </w:r>
+      <w:r>
+        <w:t xml:space="preserve"> we summarized river discharge information from USGS gauge 02358000 (Apalachicola at Chattahoochee).</w:t>
+      </w:r>
     </w:p>
     <w:p>
       <w:pPr>
         <w:spacing w:after="0" w:line="360" w:lineRule="auto"/>
         <w:ind w:firstLine="720"/>
       </w:pPr>
-      <w:r>
-        <w:t xml:space="preserve">We then summarized river discharge for </w:t>
-      </w:r>
-      <w:r>
-        <w:t xml:space="preserve">primary </w:t>
-      </w:r>
-      <w:r>
-        <w:t xml:space="preserve">rivers entering each bay as a proxy for </w:t>
-      </w:r>
-      <w:commentRangeStart w:id="9"/>
-      <w:r>
-        <w:t>salinity</w:t>
-      </w:r>
-      <w:commentRangeEnd w:id="9"/>
-      <w:r>
-        <w:rPr>
-          <w:rStyle w:val="CommentReference"/>
-        </w:rPr>
-        <w:commentReference w:id="9"/>
-      </w:r>
-      <w:r>
-        <w:t xml:space="preserve"> and nutrient inputs prior, during, and after restoration efforts in each Bay by plotting the percent deviation in river discharge (CFS by convention) from the period of instrument record by month and year beginning in 2005. We began the time series about 10 years prior to restoration efforts to capture antecedent river discharge conditions prior to restoration beginning. Pensacola Bay has three rivers that enter the bay (Escambia, Blackwater, and Yellow rivers) and we used data from USGS gauge 02375500 from the Escambia River because this is the larger (by discharge). St. Andrews Bay is unusual in that it has no major freshwater inputs (Crowe et al. </w:t>
-      </w:r>
-      <w:commentRangeStart w:id="10"/>
-      <w:r>
-        <w:t>2008</w:t>
-      </w:r>
-      <w:commentRangeEnd w:id="10"/>
-      <w:r>
-        <w:rPr>
-          <w:rStyle w:val="CommentReference"/>
-        </w:rPr>
-        <w:commentReference w:id="10"/>
-      </w:r>
-      <w:r>
-        <w:t>) thus no summary of freshwater inputs was made. For Apalachicola Bay we summarized river discharge information from USGS gauge 02358000 (Apalachicola at Chattahoochee).</w:t>
+    </w:p>
+    <w:p>
+      <w:r>
+        <w:br w:type="page"/>
       </w:r>
     </w:p>
     <w:p>
@@ -1754,10 +2153,106 @@
         <w:spacing w:after="0" w:line="360" w:lineRule="auto"/>
         <w:ind w:firstLine="720"/>
       </w:pPr>
-    </w:p>
-    <w:p>
-      <w:r>
-        <w:br w:type="page"/>
+      <w:r>
+        <w:lastRenderedPageBreak/>
+        <w:t>We completed a second separate analysis</w:t>
+      </w:r>
+      <w:r>
+        <w:t xml:space="preserve"> for Apalachicola Bay because several independent variables of management interest only apply to this system.</w:t>
+      </w:r>
+      <w:r>
+        <w:t xml:space="preserve"> Analyzing available data and understanding Apalachicola Bay oyster response to restoration actions is complicated because of variability in the construction and monitoring programs used as part of ongoing restoration efforts. In Apalachicola Bay, </w:t>
+      </w:r>
+      <w:r>
+        <w:t xml:space="preserve">FWC and FDACS used </w:t>
+      </w:r>
+      <w:r>
+        <w:t>multiple restoration materials (limestone or quarried shell) at different</w:t>
+      </w:r>
+      <w:r>
+        <w:t xml:space="preserve"> cultching</w:t>
+      </w:r>
+      <w:r>
+        <w:t xml:space="preserve"> densities (Table 1). Monitoring efforts to track oyster population response have been similar across studies. The initiation of monitoring post-construction has varied from monitoring beginning within weeks of cultch planted to monitoring beginning 1-2 years following cultch placement because of Covid-19</w:t>
+      </w:r>
+      <w:r>
+        <w:t>-</w:t>
+      </w:r>
+      <w:r>
+        <w:t xml:space="preserve">related delays. </w:t>
+      </w:r>
+      <w:r>
+        <w:t>The dependent variables for these analyses were the same as the first analysis, the number of oysters in</w:t>
+      </w:r>
+      <w:r>
+        <w:t xml:space="preserve"> the spat, seed, or legal size categories (separate analyses for each dependent variable). The independent variables included Period, Study (studies described in Table 1), and a variable which </w:t>
+      </w:r>
+      <w:r>
+        <w:t>represent</w:t>
+      </w:r>
+      <w:r>
+        <w:t>s the number of days in a Period Apalachicola River discharge was below 12,000</w:t>
+      </w:r>
+      <w:r>
+        <w:t xml:space="preserve"> or 6,000</w:t>
+      </w:r>
+      <w:r>
+        <w:t xml:space="preserve"> </w:t>
+      </w:r>
+      <w:commentRangeStart w:id="15"/>
+      <w:r>
+        <w:t>CFS</w:t>
+      </w:r>
+      <w:commentRangeEnd w:id="15"/>
+      <w:r>
+        <w:rPr>
+          <w:rStyle w:val="CommentReference"/>
+        </w:rPr>
+        <w:commentReference w:id="15"/>
+      </w:r>
+      <w:r>
+        <w:t xml:space="preserve"> (by convention) measured at the Jim Woodruff gage (USGS 02358000). This river discharge metric, and how this may relate to oyster population dynamics, is a key management interest in the system (F</w:t>
+      </w:r>
+      <w:r>
+        <w:t>L</w:t>
+      </w:r>
+      <w:r>
+        <w:t xml:space="preserve"> v GA 2015). This reference point is important because </w:t>
+      </w:r>
+      <w:r>
+        <w:t>the adjacent floodplain becomes inundated at discharge levels of about 12,000 CFS</w:t>
+      </w:r>
+      <w:r>
+        <w:t xml:space="preserve"> (Light et al. </w:t>
+      </w:r>
+      <w:commentRangeStart w:id="16"/>
+      <w:r>
+        <w:t>1998</w:t>
+      </w:r>
+      <w:commentRangeEnd w:id="16"/>
+      <w:r>
+        <w:rPr>
+          <w:rStyle w:val="CommentReference"/>
+        </w:rPr>
+        <w:commentReference w:id="16"/>
+      </w:r>
+      <w:r>
+        <w:t>, Fisch and Pine 2016)</w:t>
+      </w:r>
+      <w:r>
+        <w:t>. However,</w:t>
+      </w:r>
+      <w:r>
+        <w:t xml:space="preserve"> the exact point of inundation may have changed over time due to river bed degradation (S. Leitman, personal communication). Regardless, we use the number of days per Period Apalachicola River discharge was &lt; 12,000</w:t>
+      </w:r>
+      <w:r>
+        <w:t xml:space="preserve"> CFS</w:t>
+      </w:r>
+      <w:r>
+        <w:t xml:space="preserve"> as an indicator of low freshwater inputs.</w:t>
+      </w:r>
+      <w:r>
+        <w:t xml:space="preserve"> Similarly, the number of days Apalachicola River discharge was &lt; 6,000 CFS indicates extreme low river discharge periods because this river level approaches the minimum required water release at Jim Woodruff Dam.</w:t>
       </w:r>
     </w:p>
     <w:p>
@@ -1766,54 +2261,45 @@
         <w:ind w:firstLine="720"/>
       </w:pPr>
       <w:r>
-        <w:lastRenderedPageBreak/>
-        <w:t>A second set of analyses were conducted for Apalachicola Bay because several independent variables of management interest only apply to this system.</w:t>
-      </w:r>
-      <w:r>
-        <w:t xml:space="preserve"> Analyzing available data and understanding Apalachicola Bay oyster response to restoration actions is complicated because of variability in the construction and monitoring programs used as part of ongoing restoration efforts. In Apalachicola Bay, multiple restoration materials (limestone or quarried shell) cultch has been used in Apalachicola Bay at different densities (Table 1). Because of construction challenges, some sites may have received both limestone and shell. Monitoring efforts to track oyster population response have been similar across studies. The initiation of monitoring post-construction has varied from monitoring beginning within weeks of cultch planted to monitoring beginning 1-2 years following cultch placement because of Covid-19 related delays. </w:t>
-      </w:r>
-      <w:r>
-        <w:t xml:space="preserve">  For these analyses the dependent variables were the same as above, the number of oysters in either the spat, seed, or legal size categories (separate analyses for each dependent variable). The independent variables included Period, Study (studies described in Table 1), and a variable which describes the number of days in a Period Apalachicola River discharge was below 12,000 </w:t>
-      </w:r>
-      <w:commentRangeStart w:id="11"/>
-      <w:r>
-        <w:t>CFS</w:t>
-      </w:r>
-      <w:commentRangeEnd w:id="11"/>
+        <w:t>B</w:t>
+      </w:r>
+      <w:r>
+        <w:t xml:space="preserve">ecause the projects in Table 1 use different cultch materials and densities, and there is uncertainty </w:t>
+      </w:r>
+      <w:r>
+        <w:t>about</w:t>
+      </w:r>
+      <w:r>
+        <w:t xml:space="preserve"> how this cultch material persists over time, we summed the weight of cultch collected by divers conducting the oyster surveys by cultch material, </w:t>
+      </w:r>
+      <w:r>
+        <w:t>S</w:t>
+      </w:r>
+      <w:r>
+        <w:t xml:space="preserve">ite, and </w:t>
+      </w:r>
+      <w:r>
+        <w:t>P</w:t>
+      </w:r>
+      <w:r>
+        <w:t xml:space="preserve">eriod. We then used a similar generalized linear model framework as the live oyster count data to assess patterns in cultch material persistence across </w:t>
+      </w:r>
+      <w:commentRangeStart w:id="17"/>
+      <w:r>
+        <w:t>projects</w:t>
+      </w:r>
+      <w:commentRangeEnd w:id="17"/>
       <w:r>
         <w:rPr>
           <w:rStyle w:val="CommentReference"/>
         </w:rPr>
-        <w:commentReference w:id="11"/>
-      </w:r>
-      <w:r>
-        <w:t xml:space="preserve"> (by convention) measured at the Jim Woodruff gage (USGS 02358000). This river discharge metric, and how this may relate to oyster population dynamics, is a key management interest in the system (F</w:t>
-      </w:r>
-      <w:r>
-        <w:t>L</w:t>
-      </w:r>
-      <w:r>
-        <w:t xml:space="preserve"> v GA 2015). This reference point is important because at discharge levels of about 12,000 CFS the adjacent floodplain becomes inundated (Light et al. </w:t>
-      </w:r>
-      <w:commentRangeStart w:id="12"/>
-      <w:r>
-        <w:t>1998</w:t>
-      </w:r>
-      <w:commentRangeEnd w:id="12"/>
-      <w:r>
-        <w:rPr>
-          <w:rStyle w:val="CommentReference"/>
-        </w:rPr>
-        <w:commentReference w:id="12"/>
-      </w:r>
-      <w:r>
-        <w:t>, Fisch and Pine 2016) although the exact point of inundation may have changed over time due to river bed degradation (S. Leitman, personal communication). Regardless, we use the number of days per Period Apalachicola River discharge was &lt; 12,000</w:t>
-      </w:r>
-      <w:r>
-        <w:t xml:space="preserve"> CFS</w:t>
-      </w:r>
-      <w:r>
-        <w:t xml:space="preserve"> as an indicator of low freshwater inputs. </w:t>
+        <w:commentReference w:id="17"/>
+      </w:r>
+      <w:r>
+        <w:t xml:space="preserve"> and Period</w:t>
+      </w:r>
+      <w:r>
+        <w:t xml:space="preserve">.  </w:t>
       </w:r>
     </w:p>
     <w:p>
@@ -1822,47 +2308,24 @@
         <w:ind w:firstLine="720"/>
       </w:pPr>
       <w:r>
-        <w:t xml:space="preserve">  Additionally, because the projects in Table 1 use different cultch materials and densities, and there is uncertainty related to how this cultch material persists over time, we summed the weight of cultch collected by divers conducting the oyster surveys by cultch material, site, and period. We then used a similar generalized linear model framework as the live oyster count data to assess patterns in cultch material persistence across </w:t>
-      </w:r>
-      <w:commentRangeStart w:id="13"/>
-      <w:r>
-        <w:t>projects</w:t>
-      </w:r>
-      <w:commentRangeEnd w:id="13"/>
+        <w:t xml:space="preserve">Data and all code used for analyses is available from the following Git repository </w:t>
+      </w:r>
+      <w:r>
+        <w:t>https://github.com/billpine/AB_DEP.git</w:t>
+      </w:r>
       <w:r>
         <w:rPr>
           <w:rStyle w:val="CommentReference"/>
         </w:rPr>
-        <w:commentReference w:id="13"/>
-      </w:r>
-      <w:r>
-        <w:t xml:space="preserve">.  </w:t>
-      </w:r>
-    </w:p>
-    <w:p>
-      <w:pPr>
-        <w:spacing w:after="0" w:line="360" w:lineRule="auto"/>
-        <w:ind w:firstLine="720"/>
-      </w:pPr>
-      <w:r>
-        <w:t xml:space="preserve">Data and all code used for analyses is available from the following Git repository </w:t>
-      </w:r>
-      <w:r>
-        <w:t>https://github.com/billpine/AB_DEP.git</w:t>
-      </w:r>
+        <w:t xml:space="preserve"> </w:t>
+      </w:r>
+      <w:commentRangeStart w:id="18"/>
+      <w:commentRangeEnd w:id="18"/>
       <w:r>
         <w:rPr>
           <w:rStyle w:val="CommentReference"/>
         </w:rPr>
-        <w:t xml:space="preserve"> </w:t>
-      </w:r>
-      <w:commentRangeStart w:id="14"/>
-      <w:commentRangeEnd w:id="14"/>
-      <w:r>
-        <w:rPr>
-          <w:rStyle w:val="CommentReference"/>
-        </w:rPr>
-        <w:commentReference w:id="14"/>
+        <w:commentReference w:id="18"/>
       </w:r>
       <w:r>
         <w:t>.</w:t>
@@ -1900,7 +2363,19 @@
         <w:rPr>
           <w:u w:val="single"/>
         </w:rPr>
-        <w:t>Trends in fisheries dependent data</w:t>
+        <w:t>Trends in fisheries</w:t>
+      </w:r>
+      <w:r>
+        <w:rPr>
+          <w:u w:val="single"/>
+        </w:rPr>
+        <w:t>-</w:t>
+      </w:r>
+      <w:r>
+        <w:rPr>
+          <w:u w:val="single"/>
+        </w:rPr>
+        <w:t>dependent data</w:t>
       </w:r>
     </w:p>
     <w:p>
@@ -1909,7 +2384,13 @@
         <w:ind w:firstLine="720"/>
       </w:pPr>
       <w:r>
-        <w:t xml:space="preserve">Trends in fisheries dependent data from FWC </w:t>
+        <w:t>Trends in fisheries</w:t>
+      </w:r>
+      <w:r>
+        <w:t>-</w:t>
+      </w:r>
+      <w:r>
+        <w:t xml:space="preserve">dependent data from FWC </w:t>
       </w:r>
       <w:r>
         <w:t xml:space="preserve">since </w:t>
@@ -1945,7 +2426,11 @@
         <w:t>)</w:t>
       </w:r>
       <w:r>
-        <w:t xml:space="preserve"> than Pensacola and St. Andrews bays combined</w:t>
+        <w:t xml:space="preserve"> than Pensacola and St. Andrews bays </w:t>
+      </w:r>
+      <w:r>
+        <w:lastRenderedPageBreak/>
+        <w:t>combined</w:t>
       </w:r>
       <w:r>
         <w:t xml:space="preserve"> (Figure 2)</w:t>
@@ -1957,11 +2442,7 @@
         <w:t>'</w:t>
       </w:r>
       <w:r>
-        <w:t xml:space="preserve">s peaking in </w:t>
-      </w:r>
-      <w:r>
-        <w:lastRenderedPageBreak/>
-        <w:t>2012 when the fishery collapsed</w:t>
+        <w:t>s peaking in 2012 when the fishery collapsed</w:t>
       </w:r>
       <w:r>
         <w:t xml:space="preserve"> (Figure 2). Apalachicola Bay was closed to oyster harvest by </w:t>
@@ -1988,25 +2469,13 @@
         <w:t xml:space="preserve"> 2025. </w:t>
       </w:r>
       <w:r>
-        <w:t>Pensacola, St. Andrews, and Apalachicola bays show a similar pattern</w:t>
-      </w:r>
-      <w:r>
-        <w:t xml:space="preserve"> of </w:t>
-      </w:r>
-      <w:r>
-        <w:t>increasing</w:t>
-      </w:r>
-      <w:r>
-        <w:t xml:space="preserve"> trips and landings in the mid-1980</w:t>
-      </w:r>
-      <w:r>
-        <w:t>'</w:t>
-      </w:r>
-      <w:r>
-        <w:t>s</w:t>
-      </w:r>
-      <w:r>
-        <w:t xml:space="preserve"> and again in the 2005-2010 period. Since 2010 trips and landings have declined in all three bays</w:t>
+        <w:t xml:space="preserve">Pensacola, St. Andrews, and Apalachicola bays show a similar </w:t>
+      </w:r>
+      <w:r>
+        <w:t>trend of increasing trips and landings in the mid-1980s and again in 2005-2010</w:t>
+      </w:r>
+      <w:r>
+        <w:t>. Since 2010 trips and landings have declined in all three bays</w:t>
       </w:r>
       <w:r>
         <w:t>,</w:t>
@@ -2015,22 +2484,37 @@
         <w:t xml:space="preserve"> with </w:t>
       </w:r>
       <w:r>
-        <w:t>extremely low levels of</w:t>
+        <w:t>minimal levels of</w:t>
       </w:r>
       <w:r>
         <w:t xml:space="preserve"> commercial fishing</w:t>
       </w:r>
       <w:r>
-        <w:t xml:space="preserve"> (trips and landings)</w:t>
-      </w:r>
-      <w:r>
-        <w:t xml:space="preserve"> since 2015 when </w:t>
+        <w:t xml:space="preserve"> </w:t>
+      </w:r>
+      <w:r>
+        <w:t>activity</w:t>
+      </w:r>
+      <w:r>
+        <w:t xml:space="preserve"> since 2015</w:t>
+      </w:r>
+      <w:r>
+        <w:t>,</w:t>
+      </w:r>
+      <w:r>
+        <w:t xml:space="preserve"> when </w:t>
       </w:r>
       <w:r>
         <w:t xml:space="preserve">the </w:t>
       </w:r>
       <w:r>
-        <w:t xml:space="preserve">curent </w:t>
+        <w:t>cu</w:t>
+      </w:r>
+      <w:r>
+        <w:t>r</w:t>
+      </w:r>
+      <w:r>
+        <w:t xml:space="preserve">rent </w:t>
       </w:r>
       <w:r>
         <w:t>regional oyster restoration programs</w:t>
@@ -2120,7 +2604,7 @@
       <w:r>
         <w:t xml:space="preserve"> models</w:t>
       </w:r>
-      <w:ins w:id="15" w:author="Fred Johnson" w:date="2022-05-05T16:51:00Z">
+      <w:ins w:id="19" w:author="Fred Johnson" w:date="2022-05-05T16:51:00Z">
         <w:r>
           <w:t>,</w:t>
         </w:r>
@@ -2150,7 +2634,7 @@
         <w:t>had the lowest</w:t>
       </w:r>
       <w:r>
-        <w:t xml:space="preserve"> AICc</w:t>
+        <w:t xml:space="preserve"> AIC</w:t>
       </w:r>
       <w:r>
         <w:t xml:space="preserve"> value (delta AIC</w:t>
@@ -2278,7 +2762,7 @@
       <w:r>
         <w:t xml:space="preserve">example back transformation </w:t>
       </w:r>
-      <w:commentRangeStart w:id="16"/>
+      <w:commentRangeStart w:id="20"/>
       <w:r>
         <w:t>exp</w:t>
       </w:r>
@@ -2303,12 +2787,12 @@
       <w:r>
         <w:t>1.3</w:t>
       </w:r>
-      <w:commentRangeEnd w:id="16"/>
+      <w:commentRangeEnd w:id="20"/>
       <w:r>
         <w:rPr>
           <w:rStyle w:val="CommentReference"/>
         </w:rPr>
-        <w:commentReference w:id="16"/>
+        <w:commentReference w:id="20"/>
       </w:r>
       <w:r>
         <w:t>). This contrasts with Apalachicola Bay which was declining at about</w:t>
@@ -2337,16 +2821,16 @@
       <w:r>
         <w:t xml:space="preserve"> Predicted </w:t>
       </w:r>
-      <w:commentRangeStart w:id="17"/>
+      <w:commentRangeStart w:id="21"/>
       <w:r>
         <w:t>mean</w:t>
       </w:r>
-      <w:commentRangeEnd w:id="17"/>
+      <w:commentRangeEnd w:id="21"/>
       <w:r>
         <w:rPr>
           <w:rStyle w:val="CommentReference"/>
         </w:rPr>
-        <w:commentReference w:id="17"/>
+        <w:commentReference w:id="21"/>
       </w:r>
       <w:r>
         <w:t xml:space="preserve"> live oyster spat counts (95% CI) for the last </w:t>
@@ -2504,25 +2988,7 @@
         <w:spacing w:after="0" w:line="240" w:lineRule="auto"/>
       </w:pPr>
       <w:r>
-        <w:t xml:space="preserve">Table 3. Model selection table for the GLM model of oyster count data from subtidal reefs from </w:t>
-      </w:r>
-      <w:r>
-        <w:t xml:space="preserve">three bays in the Florida panhandle (Pensacola, East, and </w:t>
-      </w:r>
-      <w:r>
-        <w:t>Apalachicola</w:t>
-      </w:r>
-      <w:r>
-        <w:t>)</w:t>
-      </w:r>
-      <w:r>
-        <w:t>.</w:t>
-      </w:r>
-      <w:r>
-        <w:t xml:space="preserve">  </w:t>
-      </w:r>
-      <w:r>
-        <w:t>The predicted response is number of spat per ¼ m</w:t>
+        <w:t>Table 3. Model selection table for the GLM model of oyster count data from subtidal reefs from three bays in the Florida panhandle (Pensacola, East, and Apalachicola). The predicted response is number of spat per ¼ m</w:t>
       </w:r>
       <w:r>
         <w:rPr>
@@ -2531,7 +2997,7 @@
         <w:t>2</w:t>
       </w:r>
       <w:r>
-        <w:t xml:space="preserve"> quadrat.  Akaike information criteria (AIC), and delta AIC are provided to inform comparisons of the model statistical fit to the data.</w:t>
+        <w:t xml:space="preserve"> quadrat. Akaike information criteria (AIC), and delta AIC are provided to inform comparisons of the model statistical fit to the data.</w:t>
       </w:r>
     </w:p>
     <w:tbl>
@@ -2595,19 +3061,7 @@
           </w:tcPr>
           <w:p>
             <w:r>
-              <w:t>Period</w:t>
-            </w:r>
-            <w:r>
-              <w:t xml:space="preserve"> </w:t>
-            </w:r>
-            <w:r>
-              <w:t>*</w:t>
-            </w:r>
-            <w:r>
-              <w:t xml:space="preserve"> </w:t>
-            </w:r>
-            <w:r>
-              <w:t>Bay + offset(log(number of quadrats))</w:t>
+              <w:t>Period * Bay + offset(log(number of quadrats))</w:t>
             </w:r>
           </w:p>
         </w:tc>
@@ -2981,24 +3435,24 @@
       <w:r>
         <w:t xml:space="preserve">and </w:t>
       </w:r>
-      <w:commentRangeStart w:id="18"/>
-      <w:commentRangeStart w:id="19"/>
+      <w:commentRangeStart w:id="22"/>
+      <w:commentRangeStart w:id="23"/>
       <w:r>
         <w:t>standardized site names</w:t>
       </w:r>
-      <w:commentRangeEnd w:id="18"/>
+      <w:commentRangeEnd w:id="22"/>
       <w:r>
         <w:rPr>
           <w:rStyle w:val="CommentReference"/>
         </w:rPr>
-        <w:commentReference w:id="18"/>
-      </w:r>
-      <w:commentRangeEnd w:id="19"/>
+        <w:commentReference w:id="22"/>
+      </w:r>
+      <w:commentRangeEnd w:id="23"/>
       <w:r>
         <w:rPr>
           <w:rStyle w:val="CommentReference"/>
         </w:rPr>
-        <w:commentReference w:id="19"/>
+        <w:commentReference w:id="23"/>
       </w:r>
       <w:r>
         <w:t>. We then fit GLM models</w:t>
@@ -3040,6 +3494,9 @@
         <w:t xml:space="preserve"> = 0.04, p &lt; 0.001)</w:t>
       </w:r>
       <w:r>
+        <w:t>,</w:t>
+      </w:r>
+      <w:r>
         <w:t xml:space="preserve"> suggesting that over time</w:t>
       </w:r>
       <w:r>
@@ -3052,7 +3509,19 @@
         <w:t>eriod</w:t>
       </w:r>
       <w:r>
-        <w:t xml:space="preserve"> and across study and cultch material used, and density of cultch material deployed, counts of oyster spat did not respond positively to restoration action.  Predicted number of oyster spat per ¼-m</w:t>
+        <w:t xml:space="preserve"> and across </w:t>
+      </w:r>
+      <w:r>
+        <w:t xml:space="preserve">the </w:t>
+      </w:r>
+      <w:r>
+        <w:t xml:space="preserve">study and cultch material used, and density of cultch material deployed, counts of oyster spat did not respond positively to restoration action.  </w:t>
+      </w:r>
+      <w:r>
+        <w:t>The p</w:t>
+      </w:r>
+      <w:r>
+        <w:t>redicted number of oyster spat per ¼-m</w:t>
       </w:r>
       <w:r>
         <w:rPr>
@@ -3126,16 +3595,16 @@
       <w:r>
         <w:t xml:space="preserve"> (</w:t>
       </w:r>
-      <w:commentRangeStart w:id="20"/>
+      <w:commentRangeStart w:id="24"/>
       <w:r>
         <w:t xml:space="preserve">beta </w:t>
       </w:r>
-      <w:commentRangeEnd w:id="20"/>
+      <w:commentRangeEnd w:id="24"/>
       <w:r>
         <w:rPr>
           <w:rStyle w:val="CommentReference"/>
         </w:rPr>
-        <w:commentReference w:id="20"/>
+        <w:commentReference w:id="24"/>
       </w:r>
       <w:r>
         <w:t>= -0.21, SE = 0.04, p &lt; 0.001</w:t>
@@ -3240,12 +3709,21 @@
         <w:t>P</w:t>
       </w:r>
       <w:r>
-        <w:t>eriod lag on the number days discharge was below 12,000 CFS</w:t>
+        <w:t xml:space="preserve">eriod lag on the number </w:t>
+      </w:r>
+      <w:r>
+        <w:t xml:space="preserve">of </w:t>
+      </w:r>
+      <w:r>
+        <w:t>days discharge was below 12,000 CFS</w:t>
       </w:r>
       <w:r>
         <w:t xml:space="preserve"> (as a measure of </w:t>
       </w:r>
       <w:r>
+        <w:t xml:space="preserve">the </w:t>
+      </w:r>
+      <w:r>
         <w:t xml:space="preserve">potential influence of </w:t>
       </w:r>
       <w:r>
@@ -3278,6 +3756,9 @@
       <w:r>
         <w:t>).</w:t>
       </w:r>
+      <w:r>
+        <w:t xml:space="preserve"> Modifying the river discharge threshold to 6,000 CFS resulted in a nonsignificant river discharge term (p = 0.21).  </w:t>
+      </w:r>
     </w:p>
     <w:p>
       <w:pPr>
@@ -3288,22 +3769,19 @@
       <w:pPr>
         <w:spacing w:after="0" w:line="240" w:lineRule="auto"/>
       </w:pPr>
-      <w:commentRangeStart w:id="21"/>
+      <w:commentRangeStart w:id="25"/>
       <w:r>
         <w:t>Table</w:t>
       </w:r>
-      <w:commentRangeEnd w:id="21"/>
+      <w:commentRangeEnd w:id="25"/>
       <w:r>
         <w:rPr>
           <w:rStyle w:val="CommentReference"/>
         </w:rPr>
-        <w:commentReference w:id="21"/>
-      </w:r>
-      <w:r>
-        <w:t xml:space="preserve"> 4. Model selection table for the GLM model of oyster count data from subtidal reefs from three estuaries in the Florida panhandle.</w:t>
-      </w:r>
-      <w:r>
-        <w:t xml:space="preserve">  The predicted response is number of spat per ¼ m</w:t>
+        <w:commentReference w:id="25"/>
+      </w:r>
+      <w:r>
+        <w:t xml:space="preserve"> 4. Model selection table for the GLM model of oyster count data from subtidal reefs from three estuaries in the Florida panhandle. The predicted response is number of spat per ¼ m</w:t>
       </w:r>
       <w:r>
         <w:rPr>
@@ -3312,19 +3790,7 @@
         <w:t>2</w:t>
       </w:r>
       <w:r>
-        <w:t xml:space="preserve"> </w:t>
-      </w:r>
-      <w:r>
-        <w:t xml:space="preserve">quadrat.  </w:t>
-      </w:r>
-      <w:r>
-        <w:t xml:space="preserve">Akaike information criteria (AIC), </w:t>
-      </w:r>
-      <w:r>
-        <w:t xml:space="preserve">and </w:t>
-      </w:r>
-      <w:r>
-        <w:t>delta AIC provided to inform comparisons of the model statistical fit to the data.</w:t>
+        <w:t xml:space="preserve"> quadrat. Akaike information criteria (AIC), and delta AIC provided to inform comparisons of the model statistical fit to the data.</w:t>
       </w:r>
     </w:p>
     <w:tbl>
@@ -3653,16 +4119,16 @@
         <w:tab/>
         <w:t xml:space="preserve">An examination of the different </w:t>
       </w:r>
-      <w:commentRangeStart w:id="22"/>
+      <w:commentRangeStart w:id="26"/>
       <w:r>
         <w:t>projects</w:t>
       </w:r>
-      <w:commentRangeEnd w:id="22"/>
+      <w:commentRangeEnd w:id="26"/>
       <w:r>
         <w:rPr>
           <w:rStyle w:val="CommentReference"/>
         </w:rPr>
-        <w:commentReference w:id="22"/>
+        <w:commentReference w:id="26"/>
       </w:r>
       <w:r>
         <w:t xml:space="preserve">, which were deployed in different </w:t>
@@ -3719,7 +4185,7 @@
         <w:t>ming of when the monitoring began on each project. As an example, for one project monitoring did not begin until nearly two years following construction</w:t>
       </w:r>
       <w:r>
-        <w:t>.  I</w:t>
+        <w:t>. I</w:t>
       </w:r>
       <w:r>
         <w:t>f the response of cultch to restoration is different two years following restoration than immediately after restoration, then this would not be clear.</w:t>
@@ -3728,7 +4194,7 @@
         <w:t xml:space="preserve"> However, the intent of the restoration is to provide substrate in a way that will allow colonization and accretion of material over many years</w:t>
       </w:r>
       <w:r>
-        <w:t>.  I</w:t>
+        <w:t>. I</w:t>
       </w:r>
       <w:r>
         <w:t>f the restoration is successful, the count response should persist over multiple years.</w:t>
@@ -3967,16 +4433,16 @@
       <w:r>
         <w:t>.</w:t>
       </w:r>
-      <w:commentRangeStart w:id="23"/>
+      <w:commentRangeStart w:id="27"/>
       <w:r>
         <w:t>9</w:t>
       </w:r>
-      <w:commentRangeEnd w:id="23"/>
+      <w:commentRangeEnd w:id="27"/>
       <w:r>
         <w:rPr>
           <w:rStyle w:val="CommentReference"/>
         </w:rPr>
-        <w:commentReference w:id="23"/>
+        <w:commentReference w:id="27"/>
       </w:r>
       <w:r>
         <w:t>).</w:t>
@@ -4271,16 +4737,16 @@
       <w:r>
         <w:t xml:space="preserve"> the biomass of shell changed from about 1.</w:t>
       </w:r>
-      <w:commentRangeStart w:id="24"/>
+      <w:commentRangeStart w:id="28"/>
       <w:r>
         <w:t>7</w:t>
       </w:r>
-      <w:commentRangeEnd w:id="24"/>
+      <w:commentRangeEnd w:id="28"/>
       <w:r>
         <w:rPr>
           <w:rStyle w:val="CommentReference"/>
         </w:rPr>
-        <w:commentReference w:id="24"/>
+        <w:commentReference w:id="28"/>
       </w:r>
       <w:r>
         <w:t xml:space="preserve"> kg per ¼-m</w:t>
@@ -5691,19 +6157,19 @@
         </w:rPr>
         <w:t xml:space="preserve"> (NAS </w:t>
       </w:r>
-      <w:commentRangeStart w:id="25"/>
+      <w:commentRangeStart w:id="29"/>
       <w:r>
         <w:rPr>
           <w:rFonts w:cstheme="minorHAnsi"/>
         </w:rPr>
         <w:t>2017</w:t>
       </w:r>
-      <w:commentRangeEnd w:id="25"/>
+      <w:commentRangeEnd w:id="29"/>
       <w:r>
         <w:rPr>
           <w:rStyle w:val="CommentReference"/>
         </w:rPr>
-        <w:commentReference w:id="25"/>
+        <w:commentReference w:id="29"/>
       </w:r>
       <w:r>
         <w:rPr>
@@ -6200,19 +6666,19 @@
         </w:rPr>
         <w:t xml:space="preserve"> (</w:t>
       </w:r>
-      <w:commentRangeStart w:id="26"/>
+      <w:commentRangeStart w:id="30"/>
       <w:r>
         <w:rPr>
           <w:rFonts w:cstheme="minorHAnsi"/>
         </w:rPr>
         <w:t>Bersoza</w:t>
       </w:r>
-      <w:commentRangeEnd w:id="26"/>
+      <w:commentRangeEnd w:id="30"/>
       <w:r>
         <w:rPr>
           <w:rStyle w:val="CommentReference"/>
         </w:rPr>
-        <w:commentReference w:id="26"/>
+        <w:commentReference w:id="30"/>
       </w:r>
       <w:r>
         <w:rPr>
@@ -6566,19 +7032,19 @@
         </w:rPr>
         <w:t xml:space="preserve">long-term sustainability of harvest in the </w:t>
       </w:r>
-      <w:commentRangeStart w:id="27"/>
+      <w:commentRangeStart w:id="31"/>
       <w:r>
         <w:rPr>
           <w:rFonts w:cstheme="minorHAnsi"/>
         </w:rPr>
         <w:t>Bay</w:t>
       </w:r>
-      <w:commentRangeEnd w:id="27"/>
+      <w:commentRangeEnd w:id="31"/>
       <w:r>
         <w:rPr>
           <w:rStyle w:val="CommentReference"/>
         </w:rPr>
-        <w:commentReference w:id="27"/>
+        <w:commentReference w:id="31"/>
       </w:r>
       <w:r>
         <w:rPr>
@@ -6724,7 +7190,7 @@
         </w:rPr>
         <w:t xml:space="preserve">esistant to </w:t>
       </w:r>
-      <w:commentRangeStart w:id="28"/>
+      <w:commentRangeStart w:id="32"/>
       <w:r>
         <w:rPr>
           <w:rFonts w:cstheme="minorHAnsi"/>
@@ -6733,12 +7199,12 @@
         </w:rPr>
         <w:t>restoration</w:t>
       </w:r>
-      <w:commentRangeEnd w:id="28"/>
+      <w:commentRangeEnd w:id="32"/>
       <w:r>
         <w:rPr>
           <w:rStyle w:val="CommentReference"/>
         </w:rPr>
-        <w:commentReference w:id="28"/>
+        <w:commentReference w:id="32"/>
       </w:r>
       <w:r>
         <w:rPr>
@@ -6982,16 +7448,16 @@
       <w:r>
         <w:t xml:space="preserve"> Smith et al. (2021) also used dredged </w:t>
       </w:r>
-      <w:commentRangeStart w:id="29"/>
+      <w:commentRangeStart w:id="33"/>
       <w:r>
         <w:t>clam</w:t>
       </w:r>
-      <w:commentRangeEnd w:id="29"/>
+      <w:commentRangeEnd w:id="33"/>
       <w:r>
         <w:rPr>
           <w:rStyle w:val="CommentReference"/>
         </w:rPr>
-        <w:commentReference w:id="29"/>
+        <w:commentReference w:id="33"/>
       </w:r>
       <w:r>
         <w:t xml:space="preserve"> shell in the Chesapeake Bay.</w:t>
@@ -7110,16 +7576,16 @@
       <w:r>
         <w:t xml:space="preserve"> including higher abundance of oyster </w:t>
       </w:r>
-      <w:commentRangeStart w:id="30"/>
+      <w:commentRangeStart w:id="34"/>
       <w:r>
         <w:t>predators</w:t>
       </w:r>
-      <w:commentRangeEnd w:id="30"/>
+      <w:commentRangeEnd w:id="34"/>
       <w:r>
         <w:rPr>
           <w:rStyle w:val="CommentReference"/>
         </w:rPr>
-        <w:commentReference w:id="30"/>
+        <w:commentReference w:id="34"/>
       </w:r>
       <w:r>
         <w:t xml:space="preserve"> (Kimbro et al. 2017) or persistent disease (known or unknown) are more difficult to assess because of short time series in available data such as counts of predators on restored reefs.</w:t>
@@ -7217,16 +7683,16 @@
       <w:r>
         <w:t xml:space="preserve">(e.g., Colden et al. 2017; Smith et al. 2022) or Florida (Pine et </w:t>
       </w:r>
-      <w:commentRangeStart w:id="31"/>
+      <w:commentRangeStart w:id="35"/>
       <w:r>
         <w:t>al</w:t>
       </w:r>
-      <w:commentRangeEnd w:id="31"/>
+      <w:commentRangeEnd w:id="35"/>
       <w:r>
         <w:rPr>
           <w:rStyle w:val="CommentReference"/>
         </w:rPr>
-        <w:commentReference w:id="31"/>
+        <w:commentReference w:id="35"/>
       </w:r>
       <w:r>
         <w:t>. 2022)</w:t>
@@ -7279,14 +7745,14 @@
         </w:rPr>
         <w:t xml:space="preserve">his resistance to learning to inform restoration is a widespread problem in ongoing restoration efforts in the Gulf of Mexico (NAS </w:t>
       </w:r>
-      <w:commentRangeStart w:id="32"/>
+      <w:commentRangeStart w:id="36"/>
       <w:r>
         <w:rPr>
           <w:rFonts w:cstheme="minorHAnsi"/>
         </w:rPr>
         <w:t>2022</w:t>
       </w:r>
-      <w:commentRangeEnd w:id="32"/>
+      <w:commentRangeEnd w:id="36"/>
       <w:r>
         <w:rPr>
           <w:rStyle w:val="CommentReference"/>
@@ -7294,7 +7760,7 @@
           <w:sz w:val="22"/>
           <w:szCs w:val="22"/>
         </w:rPr>
-        <w:commentReference w:id="32"/>
+        <w:commentReference w:id="36"/>
       </w:r>
       <w:r>
         <w:rPr>
@@ -7309,14 +7775,14 @@
         <w:lastRenderedPageBreak/>
         <w:t xml:space="preserve">decades (Walters 1986; Gunderson 1999; Walters 2007; Pine et al. 2022). </w:t>
       </w:r>
-      <w:commentRangeStart w:id="33"/>
+      <w:commentRangeStart w:id="37"/>
       <w:r>
         <w:rPr>
           <w:rFonts w:cstheme="minorHAnsi"/>
         </w:rPr>
         <w:t>Gunderson</w:t>
       </w:r>
-      <w:commentRangeEnd w:id="33"/>
+      <w:commentRangeEnd w:id="37"/>
       <w:r>
         <w:rPr>
           <w:rStyle w:val="CommentReference"/>
@@ -7324,7 +7790,7 @@
           <w:sz w:val="22"/>
           <w:szCs w:val="22"/>
         </w:rPr>
-        <w:commentReference w:id="33"/>
+        <w:commentReference w:id="37"/>
       </w:r>
       <w:r>
         <w:rPr>
@@ -7621,16 +8087,16 @@
       <w:pPr>
         <w:spacing w:after="0" w:line="276" w:lineRule="auto"/>
       </w:pPr>
-      <w:commentRangeStart w:id="34"/>
+      <w:commentRangeStart w:id="38"/>
       <w:r>
         <w:t xml:space="preserve">Figure </w:t>
       </w:r>
-      <w:commentRangeEnd w:id="34"/>
+      <w:commentRangeEnd w:id="38"/>
       <w:r>
         <w:rPr>
           <w:rStyle w:val="CommentReference"/>
         </w:rPr>
-        <w:commentReference w:id="34"/>
+        <w:commentReference w:id="38"/>
       </w:r>
       <w:r>
         <w:t>2</w:t>
@@ -7661,16 +8127,16 @@
       <w:r>
         <w:t xml:space="preserve"> Note the y-axis are different on most panels by row because of the large differences in observations for each </w:t>
       </w:r>
-      <w:commentRangeStart w:id="35"/>
+      <w:commentRangeStart w:id="39"/>
       <w:r>
         <w:t>Bay</w:t>
       </w:r>
-      <w:commentRangeEnd w:id="35"/>
+      <w:commentRangeEnd w:id="39"/>
       <w:r>
         <w:rPr>
           <w:rStyle w:val="CommentReference"/>
         </w:rPr>
-        <w:commentReference w:id="35"/>
+        <w:commentReference w:id="39"/>
       </w:r>
       <w:r>
         <w:t>.</w:t>
@@ -7977,16 +8443,16 @@
       <w:pPr>
         <w:spacing w:after="0" w:line="276" w:lineRule="auto"/>
       </w:pPr>
-      <w:commentRangeStart w:id="36"/>
+      <w:commentRangeStart w:id="40"/>
       <w:r>
         <w:t xml:space="preserve">Figure </w:t>
       </w:r>
-      <w:commentRangeEnd w:id="36"/>
+      <w:commentRangeEnd w:id="40"/>
       <w:r>
         <w:rPr>
           <w:rStyle w:val="CommentReference"/>
         </w:rPr>
-        <w:commentReference w:id="36"/>
+        <w:commentReference w:id="40"/>
       </w:r>
       <w:r>
         <w:t>5 Version 1. Live oyster spat CPUE (y-axis, counts per ¼ m</w:t>
@@ -8683,24 +9149,24 @@
       <w:pPr>
         <w:spacing w:after="0" w:line="276" w:lineRule="auto"/>
       </w:pPr>
-      <w:commentRangeStart w:id="37"/>
-      <w:commentRangeStart w:id="38"/>
+      <w:commentRangeStart w:id="41"/>
+      <w:commentRangeStart w:id="42"/>
       <w:r>
         <w:t xml:space="preserve">Figure </w:t>
       </w:r>
-      <w:commentRangeEnd w:id="37"/>
+      <w:commentRangeEnd w:id="41"/>
       <w:r>
         <w:rPr>
           <w:rStyle w:val="CommentReference"/>
         </w:rPr>
-        <w:commentReference w:id="37"/>
-      </w:r>
-      <w:commentRangeEnd w:id="38"/>
+        <w:commentReference w:id="41"/>
+      </w:r>
+      <w:commentRangeEnd w:id="42"/>
       <w:r>
         <w:rPr>
           <w:rStyle w:val="CommentReference"/>
         </w:rPr>
-        <w:commentReference w:id="38"/>
+        <w:commentReference w:id="42"/>
       </w:r>
       <w:r>
         <w:t>7</w:t>
@@ -8946,16 +9412,16 @@
       <w:pPr>
         <w:spacing w:after="0" w:line="276" w:lineRule="auto"/>
       </w:pPr>
-      <w:commentRangeStart w:id="39"/>
+      <w:commentRangeStart w:id="43"/>
       <w:r>
         <w:t xml:space="preserve">Figure </w:t>
       </w:r>
-      <w:commentRangeEnd w:id="39"/>
+      <w:commentRangeEnd w:id="43"/>
       <w:r>
         <w:rPr>
           <w:rStyle w:val="CommentReference"/>
         </w:rPr>
-        <w:commentReference w:id="39"/>
+        <w:commentReference w:id="43"/>
       </w:r>
       <w:r>
         <w:t>8</w:t>
@@ -9195,16 +9661,16 @@
       <w:pPr>
         <w:spacing w:after="0" w:line="276" w:lineRule="auto"/>
       </w:pPr>
-      <w:commentRangeStart w:id="40"/>
+      <w:commentRangeStart w:id="44"/>
       <w:r>
         <w:t xml:space="preserve">Figure </w:t>
       </w:r>
-      <w:commentRangeEnd w:id="40"/>
+      <w:commentRangeEnd w:id="44"/>
       <w:r>
         <w:rPr>
           <w:rStyle w:val="CommentReference"/>
         </w:rPr>
-        <w:commentReference w:id="40"/>
+        <w:commentReference w:id="44"/>
       </w:r>
       <w:r>
         <w:t>10.</w:t>
@@ -9794,6 +10260,67 @@
       </w:r>
     </w:p>
   </w:comment>
+  <w:comment w:id="10" w:author="Bill Pine [2]" w:date="2022-06-20T18:08:00Z" w:initials="PB">
+    <w:p>
+      <w:pPr>
+        <w:pStyle w:val="CommentText"/>
+      </w:pPr>
+      <w:r>
+        <w:rPr>
+          <w:rStyle w:val="CommentReference"/>
+        </w:rPr>
+        <w:annotationRef/>
+      </w:r>
+      <w:r>
+        <w:t xml:space="preserve">From Steve Geiger: </w:t>
+      </w:r>
+      <w:r>
+        <w:t>Part of my concern is that the three rivers in Pensacola all do behave a little different, and St. Andrew Bay absolutely varies in salinity. Though there are no major rivers, the estuary, especially east and west bays where the oysters are, can go nearly fresh for days or weeks,  A lot of this is probably managed at the dam but some is just watershed.</w:t>
+      </w:r>
+    </w:p>
+    <w:p>
+      <w:pPr>
+        <w:pStyle w:val="CommentText"/>
+      </w:pPr>
+    </w:p>
+    <w:p>
+      <w:pPr>
+        <w:pStyle w:val="CommentText"/>
+      </w:pPr>
+      <w:r>
+        <w:t>So why not model based on salinity?</w:t>
+      </w:r>
+    </w:p>
+  </w:comment>
+  <w:comment w:id="11" w:author="Bill Pine [3]" w:date="2022-06-20T18:08:00Z" w:initials="PB">
+    <w:p>
+      <w:pPr>
+        <w:pStyle w:val="CommentText"/>
+      </w:pPr>
+      <w:r>
+        <w:rPr>
+          <w:rStyle w:val="CommentReference"/>
+        </w:rPr>
+        <w:annotationRef/>
+      </w:r>
+      <w:r>
+        <w:t>Continuous salinity data are not available for these systems. The discharge at the dam in St. Andrew Bay is only a few hundred CFS.  I can’t find any additional data to work with.</w:t>
+      </w:r>
+    </w:p>
+  </w:comment>
+  <w:comment w:id="12" w:author="Bill Pine [4]" w:date="2022-06-20T18:09:00Z" w:initials="PB">
+    <w:p>
+      <w:pPr>
+        <w:pStyle w:val="CommentText"/>
+      </w:pPr>
+      <w:r>
+        <w:rPr>
+          <w:rStyle w:val="CommentReference"/>
+        </w:rPr>
+        <w:annotationRef/>
+      </w:r>
+    </w:p>
+  </w:comment>
   <w:comment w:id="9" w:author="Bill Pine" w:date="2022-06-06T21:04:00Z" w:initials="PB">
     <w:p>
       <w:pPr>
@@ -9810,7 +10337,7 @@
       </w:r>
     </w:p>
   </w:comment>
-  <w:comment w:id="10" w:author="Bill Pine" w:date="2022-04-02T11:47:00Z" w:initials="PB">
+  <w:comment w:id="13" w:author="Bill Pine" w:date="2022-04-02T11:47:00Z" w:initials="PB">
     <w:p>
       <w:pPr>
         <w:pStyle w:val="CommentText"/>
@@ -9826,7 +10353,7 @@
       </w:r>
     </w:p>
   </w:comment>
-  <w:comment w:id="11" w:author="Bill Pine" w:date="2022-06-06T21:01:00Z" w:initials="PB">
+  <w:comment w:id="14" w:author="Bill Pine [5]" w:date="2022-06-20T18:40:00Z" w:initials="PB">
     <w:p>
       <w:pPr>
         <w:pStyle w:val="CommentText"/>
@@ -9838,11 +10365,27 @@
         <w:annotationRef/>
       </w:r>
       <w:r>
+        <w:t>https://pubs.usgs.gov/sir/2006/5287/pdf/St.AndrewBay.pdf</w:t>
+      </w:r>
+    </w:p>
+  </w:comment>
+  <w:comment w:id="15" w:author="Bill Pine" w:date="2022-06-06T21:01:00Z" w:initials="PB">
+    <w:p>
+      <w:pPr>
+        <w:pStyle w:val="CommentText"/>
+      </w:pPr>
+      <w:r>
+        <w:rPr>
+          <w:rStyle w:val="CommentReference"/>
+        </w:rPr>
+        <w:annotationRef/>
+      </w:r>
+      <w:r>
         <w:t>Steve asked about including other thresholds. Such as 5000 CFS (minium release at JWLD).  We could do that, but I went with 12,000 CFS because that is what is being discussed within the ABSI river group for other thresholds.  I can add more if that is something people want to do.</w:t>
       </w:r>
     </w:p>
   </w:comment>
-  <w:comment w:id="12" w:author="Bill Pine" w:date="2022-04-14T11:54:00Z" w:initials="PB">
+  <w:comment w:id="16" w:author="Bill Pine" w:date="2022-04-14T11:54:00Z" w:initials="PB">
     <w:p>
       <w:pPr>
         <w:pStyle w:val="CommentText"/>
@@ -9858,7 +10401,7 @@
       </w:r>
     </w:p>
   </w:comment>
-  <w:comment w:id="13" w:author="Bill Pine" w:date="2022-06-06T21:07:00Z" w:initials="PB">
+  <w:comment w:id="17" w:author="Bill Pine" w:date="2022-06-06T21:07:00Z" w:initials="PB">
     <w:p>
       <w:pPr>
         <w:pStyle w:val="CommentText"/>
@@ -9874,7 +10417,7 @@
       </w:r>
     </w:p>
   </w:comment>
-  <w:comment w:id="14" w:author="Bill Pine" w:date="2022-04-14T12:19:00Z" w:initials="PB">
+  <w:comment w:id="18" w:author="Bill Pine" w:date="2022-04-14T12:19:00Z" w:initials="PB">
     <w:p>
       <w:pPr>
         <w:pStyle w:val="CommentText"/>
@@ -9890,7 +10433,7 @@
       </w:r>
     </w:p>
   </w:comment>
-  <w:comment w:id="16" w:author="Fred Johnson" w:date="2022-05-05T17:18:00Z" w:initials="FJ">
+  <w:comment w:id="20" w:author="Fred Johnson" w:date="2022-05-05T17:18:00Z" w:initials="FJ">
     <w:p>
       <w:pPr>
         <w:pStyle w:val="CommentText"/>
@@ -9906,7 +10449,7 @@
       </w:r>
     </w:p>
   </w:comment>
-  <w:comment w:id="17" w:author="Bill Pine [2]" w:date="2022-06-20T07:50:00Z" w:initials="PB">
+  <w:comment w:id="21" w:author="Bill Pine" w:date="2022-06-20T07:50:00Z" w:initials="PB">
     <w:p>
       <w:pPr>
         <w:pStyle w:val="CommentText"/>
@@ -9922,7 +10465,7 @@
       </w:r>
     </w:p>
   </w:comment>
-  <w:comment w:id="18" w:author="Fred Johnson" w:date="2022-05-05T17:26:00Z" w:initials="FJ">
+  <w:comment w:id="22" w:author="Fred Johnson" w:date="2022-05-05T17:26:00Z" w:initials="FJ">
     <w:p>
       <w:pPr>
         <w:pStyle w:val="CommentText"/>
@@ -9938,7 +10481,7 @@
       </w:r>
     </w:p>
   </w:comment>
-  <w:comment w:id="19" w:author="Bill Pine" w:date="2022-06-05T16:05:00Z" w:initials="PB">
+  <w:comment w:id="23" w:author="Bill Pine" w:date="2022-06-05T16:05:00Z" w:initials="PB">
     <w:p>
       <w:pPr>
         <w:pStyle w:val="CommentText"/>
@@ -9954,7 +10497,7 @@
       </w:r>
     </w:p>
   </w:comment>
-  <w:comment w:id="20" w:author="Fred Johnson" w:date="2022-05-05T17:28:00Z" w:initials="FJ">
+  <w:comment w:id="24" w:author="Fred Johnson" w:date="2022-05-05T17:28:00Z" w:initials="FJ">
     <w:p>
       <w:pPr>
         <w:pStyle w:val="CommentText"/>
@@ -10004,7 +10547,7 @@
       </w:r>
     </w:p>
   </w:comment>
-  <w:comment w:id="21" w:author="Bill Pine [3]" w:date="2022-06-20T10:57:00Z" w:initials="PB">
+  <w:comment w:id="25" w:author="Bill Pine" w:date="2022-06-20T10:57:00Z" w:initials="PB">
     <w:p>
       <w:pPr>
         <w:pStyle w:val="CommentText"/>
@@ -10020,7 +10563,7 @@
       </w:r>
     </w:p>
   </w:comment>
-  <w:comment w:id="22" w:author="Bill Pine [4]" w:date="2022-06-20T08:10:00Z" w:initials="PB">
+  <w:comment w:id="26" w:author="Bill Pine" w:date="2022-06-20T08:10:00Z" w:initials="PB">
     <w:p>
       <w:pPr>
         <w:pStyle w:val="CommentText"/>
@@ -10036,7 +10579,7 @@
       </w:r>
     </w:p>
   </w:comment>
-  <w:comment w:id="23" w:author="Bill Pine" w:date="2022-03-30T06:23:00Z" w:initials="PB">
+  <w:comment w:id="27" w:author="Bill Pine" w:date="2022-03-30T06:23:00Z" w:initials="PB">
     <w:p>
       <w:pPr>
         <w:pStyle w:val="CommentText"/>
@@ -10052,7 +10595,7 @@
       </w:r>
     </w:p>
   </w:comment>
-  <w:comment w:id="24" w:author="Bill Pine" w:date="2022-03-31T05:34:00Z" w:initials="PB">
+  <w:comment w:id="28" w:author="Bill Pine" w:date="2022-03-31T05:34:00Z" w:initials="PB">
     <w:p>
       <w:pPr>
         <w:pStyle w:val="CommentText"/>
@@ -10068,7 +10611,7 @@
       </w:r>
     </w:p>
   </w:comment>
-  <w:comment w:id="25" w:author="Bill Pine" w:date="2022-04-20T06:20:00Z" w:initials="PB">
+  <w:comment w:id="29" w:author="Bill Pine" w:date="2022-04-20T06:20:00Z" w:initials="PB">
     <w:p>
       <w:pPr>
         <w:pStyle w:val="CommentText"/>
@@ -10100,7 +10643,7 @@
       </w:r>
     </w:p>
   </w:comment>
-  <w:comment w:id="26" w:author="Bill Pine" w:date="2022-04-20T07:25:00Z" w:initials="PB">
+  <w:comment w:id="30" w:author="Bill Pine" w:date="2022-04-20T07:25:00Z" w:initials="PB">
     <w:p>
       <w:pPr>
         <w:pStyle w:val="CommentText"/>
@@ -10221,7 +10764,7 @@
       </w:r>
     </w:p>
   </w:comment>
-  <w:comment w:id="27" w:author="Bill Pine" w:date="2022-04-20T07:31:00Z" w:initials="PB">
+  <w:comment w:id="31" w:author="Bill Pine" w:date="2022-04-20T07:31:00Z" w:initials="PB">
     <w:p>
       <w:pPr>
         <w:pStyle w:val="CommentText"/>
@@ -10278,7 +10821,7 @@
       </w:r>
     </w:p>
   </w:comment>
-  <w:comment w:id="28" w:author="Bill Pine" w:date="2022-04-20T07:47:00Z" w:initials="PB">
+  <w:comment w:id="32" w:author="Bill Pine" w:date="2022-04-20T07:47:00Z" w:initials="PB">
     <w:p>
       <w:pPr>
         <w:pStyle w:val="CommentText"/>
@@ -10294,7 +10837,7 @@
       </w:r>
     </w:p>
   </w:comment>
-  <w:comment w:id="29" w:author="Bill Pine" w:date="2022-04-20T10:43:00Z" w:initials="PB">
+  <w:comment w:id="33" w:author="Bill Pine" w:date="2022-04-20T10:43:00Z" w:initials="PB">
     <w:p>
       <w:pPr>
         <w:pStyle w:val="CommentText"/>
@@ -10310,7 +10853,7 @@
       </w:r>
     </w:p>
   </w:comment>
-  <w:comment w:id="30" w:author="Bill Pine" w:date="2022-06-06T07:00:00Z" w:initials="PB">
+  <w:comment w:id="34" w:author="Bill Pine" w:date="2022-06-06T07:00:00Z" w:initials="PB">
     <w:p>
       <w:pPr>
         <w:pStyle w:val="CommentText"/>
@@ -10326,7 +10869,7 @@
       </w:r>
     </w:p>
   </w:comment>
-  <w:comment w:id="31" w:author="Bill Pine" w:date="2022-04-20T08:46:00Z" w:initials="PB">
+  <w:comment w:id="35" w:author="Bill Pine" w:date="2022-04-20T08:46:00Z" w:initials="PB">
     <w:p>
       <w:pPr>
         <w:pStyle w:val="CommentText"/>
@@ -10342,7 +10885,7 @@
       </w:r>
     </w:p>
   </w:comment>
-  <w:comment w:id="32" w:author="Bill Pine" w:date="2022-04-20T08:55:00Z" w:initials="PB">
+  <w:comment w:id="36" w:author="Bill Pine" w:date="2022-04-20T08:55:00Z" w:initials="PB">
     <w:p>
       <w:pPr>
         <w:pStyle w:val="CommentText"/>
@@ -10358,7 +10901,7 @@
       </w:r>
     </w:p>
   </w:comment>
-  <w:comment w:id="33" w:author="Bill Pine" w:date="2022-04-20T09:00:00Z" w:initials="PB">
+  <w:comment w:id="37" w:author="Bill Pine" w:date="2022-04-20T09:00:00Z" w:initials="PB">
     <w:p>
       <w:pPr>
         <w:pStyle w:val="CommentText"/>
@@ -10374,7 +10917,7 @@
       </w:r>
     </w:p>
   </w:comment>
-  <w:comment w:id="34" w:author="Fred Johnson" w:date="2022-05-05T17:43:00Z" w:initials="FJ">
+  <w:comment w:id="38" w:author="Fred Johnson" w:date="2022-05-05T17:43:00Z" w:initials="FJ">
     <w:p>
       <w:pPr>
         <w:pStyle w:val="CommentText"/>
@@ -10390,7 +10933,7 @@
       </w:r>
     </w:p>
   </w:comment>
-  <w:comment w:id="35" w:author="Bill Pine" w:date="2022-06-06T05:39:00Z" w:initials="PB">
+  <w:comment w:id="39" w:author="Bill Pine" w:date="2022-06-06T05:39:00Z" w:initials="PB">
     <w:p>
       <w:pPr>
         <w:pStyle w:val="CommentText"/>
@@ -10406,7 +10949,7 @@
       </w:r>
     </w:p>
   </w:comment>
-  <w:comment w:id="36" w:author="Fred Johnson" w:date="2022-05-05T17:44:00Z" w:initials="FJ">
+  <w:comment w:id="40" w:author="Fred Johnson" w:date="2022-05-05T17:44:00Z" w:initials="FJ">
     <w:p>
       <w:pPr>
         <w:pStyle w:val="CommentText"/>
@@ -10422,7 +10965,7 @@
       </w:r>
     </w:p>
   </w:comment>
-  <w:comment w:id="37" w:author="Fred Johnson" w:date="2022-05-05T17:45:00Z" w:initials="FJ">
+  <w:comment w:id="41" w:author="Fred Johnson" w:date="2022-05-05T17:45:00Z" w:initials="FJ">
     <w:p>
       <w:pPr>
         <w:pStyle w:val="CommentText"/>
@@ -10441,7 +10984,7 @@
       </w:r>
     </w:p>
   </w:comment>
-  <w:comment w:id="38" w:author="Bill Pine" w:date="2022-06-06T05:39:00Z" w:initials="PB">
+  <w:comment w:id="42" w:author="Bill Pine" w:date="2022-06-06T05:39:00Z" w:initials="PB">
     <w:p>
       <w:pPr>
         <w:pStyle w:val="CommentText"/>
@@ -10457,7 +11000,7 @@
       </w:r>
     </w:p>
   </w:comment>
-  <w:comment w:id="39" w:author="Fred Johnson" w:date="2022-05-05T17:47:00Z" w:initials="FJ">
+  <w:comment w:id="43" w:author="Fred Johnson" w:date="2022-05-05T17:47:00Z" w:initials="FJ">
     <w:p>
       <w:pPr>
         <w:pStyle w:val="CommentText"/>
@@ -10473,7 +11016,7 @@
       </w:r>
     </w:p>
   </w:comment>
-  <w:comment w:id="40" w:author="Fred Johnson" w:date="2022-05-05T17:48:00Z" w:initials="FJ">
+  <w:comment w:id="44" w:author="Fred Johnson" w:date="2022-05-05T17:48:00Z" w:initials="FJ">
     <w:p>
       <w:pPr>
         <w:pStyle w:val="CommentText"/>
@@ -10502,8 +11045,12 @@
   <w15:commentEx w15:paraId="7B56BE14" w15:done="0"/>
   <w15:commentEx w15:paraId="1491E557" w15:done="0"/>
   <w15:commentEx w15:paraId="40F02E66" w15:done="0"/>
+  <w15:commentEx w15:paraId="0FE3018D" w15:done="0"/>
+  <w15:commentEx w15:paraId="27B126FC" w15:paraIdParent="0FE3018D" w15:done="0"/>
+  <w15:commentEx w15:paraId="2F8233E4" w15:paraIdParent="0FE3018D" w15:done="0"/>
   <w15:commentEx w15:paraId="5930CC9B" w15:done="0"/>
   <w15:commentEx w15:paraId="40263013" w15:done="0"/>
+  <w15:commentEx w15:paraId="5E442701" w15:done="0"/>
   <w15:commentEx w15:paraId="140F139C" w15:done="0"/>
   <w15:commentEx w15:paraId="216FFED2" w15:done="0"/>
   <w15:commentEx w15:paraId="608F8C23" w15:done="0"/>
@@ -10546,8 +11093,12 @@
   <w16cex:commentExtensible w16cex:durableId="2648A532" w16cex:dateUtc="2022-06-06T20:09:00Z"/>
   <w16cex:commentExtensible w16cex:durableId="2648AC77" w16cex:dateUtc="2022-06-06T20:40:00Z"/>
   <w16cex:commentExtensible w16cex:durableId="2648EDE9" w16cex:dateUtc="2022-03-13T17:05:00Z"/>
+  <w16cex:commentExtensible w16cex:durableId="265B3611" w16cex:dateUtc="2022-06-20T22:08:00Z"/>
+  <w16cex:commentExtensible w16cex:durableId="265B361C" w16cex:dateUtc="2022-06-20T22:08:00Z"/>
+  <w16cex:commentExtensible w16cex:durableId="265B365A" w16cex:dateUtc="2022-06-20T22:09:00Z"/>
   <w16cex:commentExtensible w16cex:durableId="2648EA44" w16cex:dateUtc="2022-06-07T01:04:00Z"/>
   <w16cex:commentExtensible w16cex:durableId="25F2B65F" w16cex:dateUtc="2022-04-02T15:47:00Z"/>
+  <w16cex:commentExtensible w16cex:durableId="265B3DAD" w16cex:dateUtc="2022-06-20T22:40:00Z"/>
   <w16cex:commentExtensible w16cex:durableId="2648E9B5" w16cex:dateUtc="2022-06-07T01:01:00Z"/>
   <w16cex:commentExtensible w16cex:durableId="2648D846" w16cex:dateUtc="2022-04-14T15:54:00Z"/>
   <w16cex:commentExtensible w16cex:durableId="2648EAFD" w16cex:dateUtc="2022-06-07T01:07:00Z"/>
@@ -10590,8 +11141,12 @@
   <w16cid:commentId w16cid:paraId="7B56BE14" w16cid:durableId="2648A532"/>
   <w16cid:commentId w16cid:paraId="1491E557" w16cid:durableId="2648AC77"/>
   <w16cid:commentId w16cid:paraId="40F02E66" w16cid:durableId="2648EDE9"/>
+  <w16cid:commentId w16cid:paraId="0FE3018D" w16cid:durableId="265B3611"/>
+  <w16cid:commentId w16cid:paraId="27B126FC" w16cid:durableId="265B361C"/>
+  <w16cid:commentId w16cid:paraId="2F8233E4" w16cid:durableId="265B365A"/>
   <w16cid:commentId w16cid:paraId="5930CC9B" w16cid:durableId="2648EA44"/>
   <w16cid:commentId w16cid:paraId="40263013" w16cid:durableId="25F2B65F"/>
+  <w16cid:commentId w16cid:paraId="5E442701" w16cid:durableId="265B3DAD"/>
   <w16cid:commentId w16cid:paraId="140F139C" w16cid:durableId="2648E9B5"/>
   <w16cid:commentId w16cid:paraId="216FFED2" w16cid:durableId="2648D846"/>
   <w16cid:commentId w16cid:paraId="608F8C23" w16cid:durableId="2648EAFD"/>
@@ -10639,6 +11194,9 @@
     <w15:presenceInfo w15:providerId="AD" w15:userId="S::billpine@ufl.edu::484b8fee-3ec8-492f-a4e1-64cc3716f77d"/>
   </w15:person>
   <w15:person w15:author="Bill Pine [4]">
+    <w15:presenceInfo w15:providerId="AD" w15:userId="S::billpine@ufl.edu::484b8fee-3ec8-492f-a4e1-64cc3716f77d"/>
+  </w15:person>
+  <w15:person w15:author="Bill Pine [5]">
     <w15:presenceInfo w15:providerId="AD" w15:userId="S::billpine@ufl.edu::484b8fee-3ec8-492f-a4e1-64cc3716f77d"/>
   </w15:person>
 </w15:people>

</xml_diff>

<commit_message>
fix andrews to andrew
</commit_message>
<xml_diff>
--- a/Writing/20220605_panhandle_trends.docx
+++ b/Writing/20220605_panhandle_trends.docx
@@ -2441,94 +2441,85 @@
         <w:t>0</w:t>
       </w:r>
       <w:r>
+        <w:t xml:space="preserve"> 95% CI</w:t>
+      </w:r>
+      <w:r>
+        <w:t xml:space="preserve">), Pensacola = </w:t>
+      </w:r>
+      <w:r>
+        <w:t>1</w:t>
+      </w:r>
+      <w:r>
+        <w:t>5.</w:t>
+      </w:r>
+      <w:r>
+        <w:t>3</w:t>
+      </w:r>
+      <w:r>
+        <w:t xml:space="preserve"> (</w:t>
+      </w:r>
+      <w:r>
+        <w:t>1.5</w:t>
+      </w:r>
+      <w:r>
+        <w:t xml:space="preserve"> - </w:t>
+      </w:r>
+      <w:r>
+        <w:t>16</w:t>
+      </w:r>
+      <w:r>
+        <w:t>0.</w:t>
+      </w:r>
+      <w:r>
+        <w:t>8</w:t>
+      </w:r>
+      <w:r>
+        <w:t xml:space="preserve"> 95% CI</w:t>
+      </w:r>
+      <w:r>
+        <w:t xml:space="preserve">), and St. </w:t>
+      </w:r>
+      <w:r>
+        <w:t>Andrew</w:t>
+      </w:r>
+      <w:r>
+        <w:t xml:space="preserve"> = </w:t>
+      </w:r>
+      <w:r>
+        <w:t>570</w:t>
+      </w:r>
+      <w:r>
+        <w:t>.</w:t>
+      </w:r>
+      <w:r>
+        <w:t>5</w:t>
+      </w:r>
+      <w:r>
+        <w:t xml:space="preserve"> (</w:t>
+      </w:r>
+      <w:r>
+        <w:t>33</w:t>
+      </w:r>
+      <w:r>
+        <w:t>.</w:t>
+      </w:r>
+      <w:r>
+        <w:t>0</w:t>
+      </w:r>
+      <w:r>
         <w:t xml:space="preserve"> </w:t>
       </w:r>
       <w:r>
-        <w:t>95% CI</w:t>
-      </w:r>
-      <w:r>
-        <w:t xml:space="preserve">), Pensacola = </w:t>
-      </w:r>
-      <w:r>
-        <w:t>1</w:t>
-      </w:r>
-      <w:r>
-        <w:t>5.</w:t>
-      </w:r>
-      <w:r>
-        <w:t>3</w:t>
-      </w:r>
-      <w:r>
-        <w:t xml:space="preserve"> (</w:t>
-      </w:r>
-      <w:r>
-        <w:t>1.5</w:t>
-      </w:r>
-      <w:r>
-        <w:t xml:space="preserve"> - </w:t>
-      </w:r>
-      <w:r>
-        <w:t>16</w:t>
-      </w:r>
-      <w:r>
-        <w:t>0.</w:t>
-      </w:r>
-      <w:r>
-        <w:t>8</w:t>
+        <w:t>–</w:t>
       </w:r>
       <w:r>
         <w:t xml:space="preserve"> </w:t>
       </w:r>
       <w:r>
-        <w:t>95% CI</w:t>
-      </w:r>
-      <w:r>
-        <w:t xml:space="preserve">), and St. </w:t>
-      </w:r>
-      <w:r>
-        <w:t>Andrew</w:t>
-      </w:r>
-      <w:r>
-        <w:t xml:space="preserve"> = </w:t>
-      </w:r>
-      <w:r>
-        <w:t>570</w:t>
-      </w:r>
-      <w:r>
-        <w:t>.</w:t>
-      </w:r>
-      <w:r>
-        <w:t>5</w:t>
-      </w:r>
-      <w:r>
-        <w:t xml:space="preserve"> (</w:t>
-      </w:r>
-      <w:r>
-        <w:t>33</w:t>
-      </w:r>
-      <w:r>
-        <w:t>.</w:t>
-      </w:r>
-      <w:r>
-        <w:t>0</w:t>
-      </w:r>
-      <w:r>
-        <w:t xml:space="preserve"> </w:t>
-      </w:r>
-      <w:r>
-        <w:t>–</w:t>
-      </w:r>
-      <w:r>
-        <w:t xml:space="preserve"> </w:t>
-      </w:r>
-      <w:r>
         <w:t>9864.0</w:t>
       </w:r>
       <w:r>
-        <w:t xml:space="preserve"> </w:t>
-      </w:r>
-      <w:r>
-        <w:t>95% CI</w:t>
+        <w:t xml:space="preserve"> 95% CI</w:t>
       </w:r>
       <w:r>
         <w:t>)</w:t>
@@ -2642,19 +2633,13 @@
         <w:t xml:space="preserve"> (Apalachicola 0.65, [0.31 – 1.38</w:t>
       </w:r>
       <w:r>
-        <w:t xml:space="preserve"> </w:t>
-      </w:r>
-      <w:r>
-        <w:t>95% CI</w:t>
+        <w:t xml:space="preserve"> 95% CI</w:t>
       </w:r>
       <w:r>
         <w:t>]; Pensacola 0.14, [0.04 – 0.50</w:t>
       </w:r>
       <w:r>
-        <w:t xml:space="preserve"> </w:t>
-      </w:r>
-      <w:r>
-        <w:t>95% CI</w:t>
+        <w:t xml:space="preserve"> 95% CI</w:t>
       </w:r>
       <w:r>
         <w:t>]).</w:t>
@@ -9535,87 +9520,7 @@
           <w:szCs w:val="22"/>
           <w:shd w:val="clear" w:color="auto" w:fill="FFFFFF"/>
         </w:rPr>
-        <w:t xml:space="preserve">Walters CJ, </w:t>
-      </w:r>
-      <w:r>
-        <w:rPr>
-          <w:rFonts w:cstheme="minorHAnsi"/>
-          <w:color w:val="222222"/>
-          <w:sz w:val="22"/>
-          <w:szCs w:val="22"/>
-          <w:shd w:val="clear" w:color="auto" w:fill="FFFFFF"/>
-        </w:rPr>
-        <w:t xml:space="preserve">JS </w:t>
-      </w:r>
-      <w:r>
-        <w:rPr>
-          <w:rFonts w:cstheme="minorHAnsi"/>
-          <w:color w:val="222222"/>
-          <w:sz w:val="22"/>
-          <w:szCs w:val="22"/>
-          <w:shd w:val="clear" w:color="auto" w:fill="FFFFFF"/>
-        </w:rPr>
-        <w:t>Collie,</w:t>
-      </w:r>
-      <w:r>
-        <w:rPr>
-          <w:rFonts w:cstheme="minorHAnsi"/>
-          <w:color w:val="222222"/>
-          <w:sz w:val="22"/>
-          <w:szCs w:val="22"/>
-          <w:shd w:val="clear" w:color="auto" w:fill="FFFFFF"/>
-        </w:rPr>
-        <w:t xml:space="preserve"> and T</w:t>
-      </w:r>
-      <w:r>
-        <w:rPr>
-          <w:rFonts w:cstheme="minorHAnsi"/>
-          <w:color w:val="222222"/>
-          <w:sz w:val="22"/>
-          <w:szCs w:val="22"/>
-          <w:shd w:val="clear" w:color="auto" w:fill="FFFFFF"/>
-        </w:rPr>
-        <w:t xml:space="preserve"> Webb.</w:t>
-      </w:r>
-      <w:r>
-        <w:rPr>
-          <w:rFonts w:cstheme="minorHAnsi"/>
-          <w:color w:val="222222"/>
-          <w:sz w:val="22"/>
-          <w:szCs w:val="22"/>
-          <w:shd w:val="clear" w:color="auto" w:fill="FFFFFF"/>
-        </w:rPr>
-        <w:t xml:space="preserve"> 1988.</w:t>
-      </w:r>
-      <w:r>
-        <w:rPr>
-          <w:rFonts w:cstheme="minorHAnsi"/>
-          <w:color w:val="222222"/>
-          <w:sz w:val="22"/>
-          <w:szCs w:val="22"/>
-          <w:shd w:val="clear" w:color="auto" w:fill="FFFFFF"/>
-        </w:rPr>
-        <w:t xml:space="preserve"> Experimental designs for estimating transient responses to management disturbances. Canadian Journal of Fisheries and Aquatic Sciences. 45:530-</w:t>
-      </w:r>
-      <w:r>
-        <w:rPr>
-          <w:rFonts w:cstheme="minorHAnsi"/>
-          <w:color w:val="222222"/>
-          <w:sz w:val="22"/>
-          <w:szCs w:val="22"/>
-          <w:shd w:val="clear" w:color="auto" w:fill="FFFFFF"/>
-        </w:rPr>
-        <w:t>53</w:t>
-      </w:r>
-      <w:r>
-        <w:rPr>
-          <w:rFonts w:cstheme="minorHAnsi"/>
-          <w:color w:val="222222"/>
-          <w:sz w:val="22"/>
-          <w:szCs w:val="22"/>
-          <w:shd w:val="clear" w:color="auto" w:fill="FFFFFF"/>
-        </w:rPr>
-        <w:t>8.</w:t>
+        <w:t>Walters CJ, JS Collie, and T Webb. 1988. Experimental designs for estimating transient responses to management disturbances. Canadian Journal of Fisheries and Aquatic Sciences. 45:530-538.</w:t>
       </w:r>
     </w:p>
     <w:p>
@@ -12037,10 +11942,10 @@
           <w:noProof/>
         </w:rPr>
         <w:drawing>
-          <wp:inline distT="0" distB="0" distL="0" distR="0" wp14:anchorId="1D4D930B" wp14:editId="32B0619D">
+          <wp:inline distT="0" distB="0" distL="0" distR="0" wp14:anchorId="0159ED64" wp14:editId="54C8F624">
             <wp:extent cx="5943600" cy="5943600"/>
             <wp:effectExtent l="0" t="0" r="0" b="0"/>
-            <wp:docPr id="14" name="Picture 14" descr="A picture containing calendar&#10;&#10;Description automatically generated"/>
+            <wp:docPr id="1" name="Picture 1" descr="A picture containing calendar&#10;&#10;Description automatically generated"/>
             <wp:cNvGraphicFramePr>
               <a:graphicFrameLocks xmlns:a="http://schemas.openxmlformats.org/drawingml/2006/main" noChangeAspect="1"/>
             </wp:cNvGraphicFramePr>
@@ -12048,7 +11953,7 @@
               <a:graphicData uri="http://schemas.openxmlformats.org/drawingml/2006/picture">
                 <pic:pic xmlns:pic="http://schemas.openxmlformats.org/drawingml/2006/picture">
                   <pic:nvPicPr>
-                    <pic:cNvPr id="14" name="Picture 14" descr="A picture containing calendar&#10;&#10;Description automatically generated"/>
+                    <pic:cNvPr id="1" name="Picture 1" descr="A picture containing calendar&#10;&#10;Description automatically generated"/>
                     <pic:cNvPicPr/>
                   </pic:nvPicPr>
                   <pic:blipFill>

</xml_diff>